<commit_message>
Protótipos e incio da execução do preprojeto
</commit_message>
<xml_diff>
--- a/docs/originais/PSI1622P_IvoAndre_2222128_PropostaPreProjeto.docx
+++ b/docs/originais/PSI1622P_IvoAndre_2222128_PropostaPreProjeto.docx
@@ -66,15 +66,74 @@
         <w:pStyle w:val="Ttulo"/>
       </w:pPr>
       <w:r>
-        <w:t>Título</w:t>
-      </w:r>
+        <w:t xml:space="preserve">Proposta </w:t>
+      </w:r>
+      <w:r>
+        <w:t xml:space="preserve">do </w:t>
+      </w:r>
+      <w:proofErr w:type="spellStart"/>
+      <w:r>
+        <w:t>Pré-Projeto</w:t>
+      </w:r>
+      <w:proofErr w:type="spellEnd"/>
     </w:p>
     <w:p>
       <w:pPr>
         <w:pStyle w:val="Subttulo"/>
-      </w:pPr>
-      <w:r>
-        <w:t>Integração Banco/Loja</w:t>
+        <w:spacing w:line="360" w:lineRule="auto"/>
+      </w:pPr>
+      <w:r>
+        <w:t>Projeto de Integração de banco e loja, com</w:t>
+      </w:r>
+      <w:r>
+        <w:t xml:space="preserve"> Operações bancárias e compras online.</w:t>
+      </w:r>
+      <w:r>
+        <w:t xml:space="preserve"> Pagamentos e saldos atualizados com</w:t>
+      </w:r>
+      <w:r>
+        <w:t xml:space="preserve"> Interface amigável.</w:t>
+      </w:r>
+    </w:p>
+    <w:p>
+      <w:pPr>
+        <w:pStyle w:val="InformaesdeContacto"/>
+      </w:pPr>
+      <w:r>
+        <w:t xml:space="preserve">Ivo André </w:t>
+      </w:r>
+      <w:r>
+        <w:rPr>
+          <w:lang w:bidi="pt-PT"/>
+        </w:rPr>
+        <w:t>|</w:t>
+      </w:r>
+      <w:r>
+        <w:t xml:space="preserve"> Nº2222128</w:t>
+      </w:r>
+      <w:r>
+        <w:rPr>
+          <w:lang w:bidi="pt-PT"/>
+        </w:rPr>
+        <w:t xml:space="preserve"> | </w:t>
+      </w:r>
+      <w:r>
+        <w:t>PSI |Prof. Carla Macedo</w:t>
+      </w:r>
+      <w:r>
+        <w:rPr>
+          <w:lang w:bidi="pt-PT"/>
+        </w:rPr>
+        <w:t xml:space="preserve"> | </w:t>
+      </w:r>
+      <w:r>
+        <w:t>09</w:t>
+      </w:r>
+      <w:r>
+        <w:t>/05/202</w:t>
+      </w:r>
+      <w:r>
+        <w:t>4</w:t>
       </w:r>
     </w:p>
     <w:p>
@@ -92,14 +151,7 @@
     </w:p>
     <w:sdt>
       <w:sdtPr>
-        <w:rPr>
-          <w:rFonts w:asciiTheme="minorHAnsi" w:eastAsiaTheme="minorHAnsi" w:hAnsiTheme="minorHAnsi" w:cstheme="minorBidi"/>
-          <w:color w:val="595959" w:themeColor="text1" w:themeTint="A6"/>
-          <w:sz w:val="22"/>
-          <w:szCs w:val="22"/>
-          <w:lang w:eastAsia="en-US"/>
-        </w:rPr>
-        <w:id w:val="-1796203457"/>
+        <w:id w:val="-564102811"/>
         <w:docPartObj>
           <w:docPartGallery w:val="Table of Contents"/>
           <w:docPartUnique/>
@@ -107,8 +159,13 @@
       </w:sdtPr>
       <w:sdtEndPr>
         <w:rPr>
+          <w:rFonts w:asciiTheme="minorHAnsi" w:eastAsiaTheme="minorHAnsi" w:hAnsiTheme="minorHAnsi" w:cstheme="minorBidi"/>
           <w:b/>
           <w:bCs/>
+          <w:color w:val="595959" w:themeColor="text1" w:themeTint="A6"/>
+          <w:sz w:val="22"/>
+          <w:szCs w:val="22"/>
+          <w:lang w:eastAsia="en-US"/>
         </w:rPr>
       </w:sdtEndPr>
       <w:sdtContent>
@@ -120,17 +177,1734 @@
             <w:t>Conteúdo</w:t>
           </w:r>
         </w:p>
-        <w:p/>
+        <w:p>
+          <w:pPr>
+            <w:pStyle w:val="ndice1"/>
+            <w:tabs>
+              <w:tab w:val="right" w:leader="dot" w:pos="8296"/>
+            </w:tabs>
+            <w:rPr>
+              <w:rFonts w:eastAsiaTheme="minorEastAsia"/>
+              <w:noProof/>
+              <w:color w:val="auto"/>
+              <w:lang w:eastAsia="pt-PT"/>
+            </w:rPr>
+          </w:pPr>
+          <w:r>
+            <w:fldChar w:fldCharType="begin"/>
+          </w:r>
+          <w:r>
+            <w:instrText xml:space="preserve"> TOC \o "1-3" \h \z \u </w:instrText>
+          </w:r>
+          <w:r>
+            <w:fldChar w:fldCharType="separate"/>
+          </w:r>
+          <w:hyperlink w:anchor="_Toc166142009" w:history="1">
+            <w:r>
+              <w:rPr>
+                <w:rStyle w:val="Hiperligao"/>
+                <w:noProof/>
+              </w:rPr>
+              <w:t>Contextualização</w:t>
+            </w:r>
+            <w:r>
+              <w:rPr>
+                <w:noProof/>
+                <w:webHidden/>
+              </w:rPr>
+              <w:tab/>
+            </w:r>
+            <w:r>
+              <w:rPr>
+                <w:noProof/>
+                <w:webHidden/>
+              </w:rPr>
+              <w:fldChar w:fldCharType="begin"/>
+            </w:r>
+            <w:r>
+              <w:rPr>
+                <w:noProof/>
+                <w:webHidden/>
+              </w:rPr>
+              <w:instrText xml:space="preserve"> PAGEREF _Toc166142009 \h </w:instrText>
+            </w:r>
+            <w:r>
+              <w:rPr>
+                <w:noProof/>
+                <w:webHidden/>
+              </w:rPr>
+            </w:r>
+            <w:r>
+              <w:rPr>
+                <w:noProof/>
+                <w:webHidden/>
+              </w:rPr>
+              <w:fldChar w:fldCharType="separate"/>
+            </w:r>
+            <w:r>
+              <w:rPr>
+                <w:noProof/>
+                <w:webHidden/>
+              </w:rPr>
+              <w:t>2</w:t>
+            </w:r>
+            <w:r>
+              <w:rPr>
+                <w:noProof/>
+                <w:webHidden/>
+              </w:rPr>
+              <w:fldChar w:fldCharType="end"/>
+            </w:r>
+          </w:hyperlink>
+        </w:p>
+        <w:p>
+          <w:pPr>
+            <w:pStyle w:val="ndice1"/>
+            <w:tabs>
+              <w:tab w:val="right" w:leader="dot" w:pos="8296"/>
+            </w:tabs>
+            <w:rPr>
+              <w:rFonts w:eastAsiaTheme="minorEastAsia"/>
+              <w:noProof/>
+              <w:color w:val="auto"/>
+              <w:lang w:eastAsia="pt-PT"/>
+            </w:rPr>
+          </w:pPr>
+          <w:hyperlink w:anchor="_Toc166142010" w:history="1">
+            <w:r>
+              <w:rPr>
+                <w:rStyle w:val="Hiperligao"/>
+                <w:noProof/>
+              </w:rPr>
+              <w:t>Objetivos e âmbito do projeto</w:t>
+            </w:r>
+            <w:r>
+              <w:rPr>
+                <w:noProof/>
+                <w:webHidden/>
+              </w:rPr>
+              <w:tab/>
+            </w:r>
+            <w:r>
+              <w:rPr>
+                <w:noProof/>
+                <w:webHidden/>
+              </w:rPr>
+              <w:fldChar w:fldCharType="begin"/>
+            </w:r>
+            <w:r>
+              <w:rPr>
+                <w:noProof/>
+                <w:webHidden/>
+              </w:rPr>
+              <w:instrText xml:space="preserve"> PAGEREF _Toc166142010 \h </w:instrText>
+            </w:r>
+            <w:r>
+              <w:rPr>
+                <w:noProof/>
+                <w:webHidden/>
+              </w:rPr>
+            </w:r>
+            <w:r>
+              <w:rPr>
+                <w:noProof/>
+                <w:webHidden/>
+              </w:rPr>
+              <w:fldChar w:fldCharType="separate"/>
+            </w:r>
+            <w:r>
+              <w:rPr>
+                <w:noProof/>
+                <w:webHidden/>
+              </w:rPr>
+              <w:t>2</w:t>
+            </w:r>
+            <w:r>
+              <w:rPr>
+                <w:noProof/>
+                <w:webHidden/>
+              </w:rPr>
+              <w:fldChar w:fldCharType="end"/>
+            </w:r>
+          </w:hyperlink>
+        </w:p>
+        <w:p>
+          <w:pPr>
+            <w:pStyle w:val="ndice1"/>
+            <w:tabs>
+              <w:tab w:val="right" w:leader="dot" w:pos="8296"/>
+            </w:tabs>
+            <w:rPr>
+              <w:rFonts w:eastAsiaTheme="minorEastAsia"/>
+              <w:noProof/>
+              <w:color w:val="auto"/>
+              <w:lang w:eastAsia="pt-PT"/>
+            </w:rPr>
+          </w:pPr>
+          <w:hyperlink w:anchor="_Toc166142011" w:history="1">
+            <w:r>
+              <w:rPr>
+                <w:rStyle w:val="Hiperligao"/>
+                <w:noProof/>
+              </w:rPr>
+              <w:t>Requisitos</w:t>
+            </w:r>
+            <w:r>
+              <w:rPr>
+                <w:noProof/>
+                <w:webHidden/>
+              </w:rPr>
+              <w:tab/>
+            </w:r>
+            <w:r>
+              <w:rPr>
+                <w:noProof/>
+                <w:webHidden/>
+              </w:rPr>
+              <w:fldChar w:fldCharType="begin"/>
+            </w:r>
+            <w:r>
+              <w:rPr>
+                <w:noProof/>
+                <w:webHidden/>
+              </w:rPr>
+              <w:instrText xml:space="preserve"> PAGEREF _Toc166142011 \h </w:instrText>
+            </w:r>
+            <w:r>
+              <w:rPr>
+                <w:noProof/>
+                <w:webHidden/>
+              </w:rPr>
+            </w:r>
+            <w:r>
+              <w:rPr>
+                <w:noProof/>
+                <w:webHidden/>
+              </w:rPr>
+              <w:fldChar w:fldCharType="separate"/>
+            </w:r>
+            <w:r>
+              <w:rPr>
+                <w:noProof/>
+                <w:webHidden/>
+              </w:rPr>
+              <w:t>2</w:t>
+            </w:r>
+            <w:r>
+              <w:rPr>
+                <w:noProof/>
+                <w:webHidden/>
+              </w:rPr>
+              <w:fldChar w:fldCharType="end"/>
+            </w:r>
+          </w:hyperlink>
+        </w:p>
+        <w:p>
+          <w:pPr>
+            <w:pStyle w:val="ndice1"/>
+            <w:tabs>
+              <w:tab w:val="right" w:leader="dot" w:pos="8296"/>
+            </w:tabs>
+            <w:rPr>
+              <w:rFonts w:eastAsiaTheme="minorEastAsia"/>
+              <w:noProof/>
+              <w:color w:val="auto"/>
+              <w:lang w:eastAsia="pt-PT"/>
+            </w:rPr>
+          </w:pPr>
+          <w:hyperlink w:anchor="_Toc166142012" w:history="1">
+            <w:r>
+              <w:rPr>
+                <w:rStyle w:val="Hiperligao"/>
+                <w:noProof/>
+              </w:rPr>
+              <w:t>Protótipo</w:t>
+            </w:r>
+            <w:r>
+              <w:rPr>
+                <w:noProof/>
+                <w:webHidden/>
+              </w:rPr>
+              <w:tab/>
+            </w:r>
+            <w:r>
+              <w:rPr>
+                <w:noProof/>
+                <w:webHidden/>
+              </w:rPr>
+              <w:fldChar w:fldCharType="begin"/>
+            </w:r>
+            <w:r>
+              <w:rPr>
+                <w:noProof/>
+                <w:webHidden/>
+              </w:rPr>
+              <w:instrText xml:space="preserve"> PAGEREF _Toc166142012 \h </w:instrText>
+            </w:r>
+            <w:r>
+              <w:rPr>
+                <w:noProof/>
+                <w:webHidden/>
+              </w:rPr>
+            </w:r>
+            <w:r>
+              <w:rPr>
+                <w:noProof/>
+                <w:webHidden/>
+              </w:rPr>
+              <w:fldChar w:fldCharType="separate"/>
+            </w:r>
+            <w:r>
+              <w:rPr>
+                <w:noProof/>
+                <w:webHidden/>
+              </w:rPr>
+              <w:t>2</w:t>
+            </w:r>
+            <w:r>
+              <w:rPr>
+                <w:noProof/>
+                <w:webHidden/>
+              </w:rPr>
+              <w:fldChar w:fldCharType="end"/>
+            </w:r>
+          </w:hyperlink>
+        </w:p>
+        <w:p>
+          <w:pPr>
+            <w:pStyle w:val="ndice2"/>
+            <w:tabs>
+              <w:tab w:val="right" w:leader="dot" w:pos="8296"/>
+            </w:tabs>
+            <w:rPr>
+              <w:rFonts w:eastAsiaTheme="minorEastAsia"/>
+              <w:noProof/>
+              <w:color w:val="auto"/>
+              <w:lang w:eastAsia="pt-PT"/>
+            </w:rPr>
+          </w:pPr>
+          <w:hyperlink w:anchor="_Toc166142013" w:history="1">
+            <w:r>
+              <w:rPr>
+                <w:rStyle w:val="Hiperligao"/>
+                <w:noProof/>
+              </w:rPr>
+              <w:t>Interface</w:t>
+            </w:r>
+            <w:r>
+              <w:rPr>
+                <w:noProof/>
+                <w:webHidden/>
+              </w:rPr>
+              <w:tab/>
+            </w:r>
+            <w:r>
+              <w:rPr>
+                <w:noProof/>
+                <w:webHidden/>
+              </w:rPr>
+              <w:fldChar w:fldCharType="begin"/>
+            </w:r>
+            <w:r>
+              <w:rPr>
+                <w:noProof/>
+                <w:webHidden/>
+              </w:rPr>
+              <w:instrText xml:space="preserve"> PAGEREF _Toc166142013 \h </w:instrText>
+            </w:r>
+            <w:r>
+              <w:rPr>
+                <w:noProof/>
+                <w:webHidden/>
+              </w:rPr>
+            </w:r>
+            <w:r>
+              <w:rPr>
+                <w:noProof/>
+                <w:webHidden/>
+              </w:rPr>
+              <w:fldChar w:fldCharType="separate"/>
+            </w:r>
+            <w:r>
+              <w:rPr>
+                <w:noProof/>
+                <w:webHidden/>
+              </w:rPr>
+              <w:t>2</w:t>
+            </w:r>
+            <w:r>
+              <w:rPr>
+                <w:noProof/>
+                <w:webHidden/>
+              </w:rPr>
+              <w:fldChar w:fldCharType="end"/>
+            </w:r>
+          </w:hyperlink>
+        </w:p>
+        <w:p>
+          <w:pPr>
+            <w:pStyle w:val="ndice2"/>
+            <w:tabs>
+              <w:tab w:val="right" w:leader="dot" w:pos="8296"/>
+            </w:tabs>
+            <w:rPr>
+              <w:rFonts w:eastAsiaTheme="minorEastAsia"/>
+              <w:noProof/>
+              <w:color w:val="auto"/>
+              <w:lang w:eastAsia="pt-PT"/>
+            </w:rPr>
+          </w:pPr>
+          <w:hyperlink w:anchor="_Toc166142014" w:history="1">
+            <w:r>
+              <w:rPr>
+                <w:rStyle w:val="Hiperligao"/>
+                <w:noProof/>
+              </w:rPr>
+              <w:t>Base de Dados</w:t>
+            </w:r>
+            <w:r>
+              <w:rPr>
+                <w:noProof/>
+                <w:webHidden/>
+              </w:rPr>
+              <w:tab/>
+            </w:r>
+            <w:r>
+              <w:rPr>
+                <w:noProof/>
+                <w:webHidden/>
+              </w:rPr>
+              <w:fldChar w:fldCharType="begin"/>
+            </w:r>
+            <w:r>
+              <w:rPr>
+                <w:noProof/>
+                <w:webHidden/>
+              </w:rPr>
+              <w:instrText xml:space="preserve"> PAGEREF _Toc166142014 \h </w:instrText>
+            </w:r>
+            <w:r>
+              <w:rPr>
+                <w:noProof/>
+                <w:webHidden/>
+              </w:rPr>
+            </w:r>
+            <w:r>
+              <w:rPr>
+                <w:noProof/>
+                <w:webHidden/>
+              </w:rPr>
+              <w:fldChar w:fldCharType="separate"/>
+            </w:r>
+            <w:r>
+              <w:rPr>
+                <w:noProof/>
+                <w:webHidden/>
+              </w:rPr>
+              <w:t>2</w:t>
+            </w:r>
+            <w:r>
+              <w:rPr>
+                <w:noProof/>
+                <w:webHidden/>
+              </w:rPr>
+              <w:fldChar w:fldCharType="end"/>
+            </w:r>
+          </w:hyperlink>
+        </w:p>
+        <w:p>
+          <w:pPr>
+            <w:pStyle w:val="ndice1"/>
+            <w:tabs>
+              <w:tab w:val="right" w:leader="dot" w:pos="8296"/>
+            </w:tabs>
+            <w:rPr>
+              <w:rFonts w:eastAsiaTheme="minorEastAsia"/>
+              <w:noProof/>
+              <w:color w:val="auto"/>
+              <w:lang w:eastAsia="pt-PT"/>
+            </w:rPr>
+          </w:pPr>
+          <w:hyperlink w:anchor="_Toc166142015" w:history="1">
+            <w:r>
+              <w:rPr>
+                <w:rStyle w:val="Hiperligao"/>
+                <w:noProof/>
+              </w:rPr>
+              <w:t>Referencias Bibliograficas</w:t>
+            </w:r>
+            <w:r>
+              <w:rPr>
+                <w:noProof/>
+                <w:webHidden/>
+              </w:rPr>
+              <w:tab/>
+            </w:r>
+            <w:r>
+              <w:rPr>
+                <w:noProof/>
+                <w:webHidden/>
+              </w:rPr>
+              <w:fldChar w:fldCharType="begin"/>
+            </w:r>
+            <w:r>
+              <w:rPr>
+                <w:noProof/>
+                <w:webHidden/>
+              </w:rPr>
+              <w:instrText xml:space="preserve"> PAGEREF _Toc166142015 \h </w:instrText>
+            </w:r>
+            <w:r>
+              <w:rPr>
+                <w:noProof/>
+                <w:webHidden/>
+              </w:rPr>
+            </w:r>
+            <w:r>
+              <w:rPr>
+                <w:noProof/>
+                <w:webHidden/>
+              </w:rPr>
+              <w:fldChar w:fldCharType="separate"/>
+            </w:r>
+            <w:r>
+              <w:rPr>
+                <w:noProof/>
+                <w:webHidden/>
+              </w:rPr>
+              <w:t>2</w:t>
+            </w:r>
+            <w:r>
+              <w:rPr>
+                <w:noProof/>
+                <w:webHidden/>
+              </w:rPr>
+              <w:fldChar w:fldCharType="end"/>
+            </w:r>
+          </w:hyperlink>
+        </w:p>
+        <w:p>
+          <w:pPr>
+            <w:pStyle w:val="ndice1"/>
+            <w:tabs>
+              <w:tab w:val="right" w:leader="dot" w:pos="8296"/>
+            </w:tabs>
+            <w:rPr>
+              <w:rFonts w:eastAsiaTheme="minorEastAsia"/>
+              <w:noProof/>
+              <w:color w:val="auto"/>
+              <w:lang w:eastAsia="pt-PT"/>
+            </w:rPr>
+          </w:pPr>
+          <w:hyperlink w:anchor="_Toc166142016" w:history="1">
+            <w:r>
+              <w:rPr>
+                <w:rStyle w:val="Hiperligao"/>
+                <w:noProof/>
+              </w:rPr>
+              <w:t>Anexos</w:t>
+            </w:r>
+            <w:r>
+              <w:rPr>
+                <w:noProof/>
+                <w:webHidden/>
+              </w:rPr>
+              <w:tab/>
+            </w:r>
+            <w:r>
+              <w:rPr>
+                <w:noProof/>
+                <w:webHidden/>
+              </w:rPr>
+              <w:fldChar w:fldCharType="begin"/>
+            </w:r>
+            <w:r>
+              <w:rPr>
+                <w:noProof/>
+                <w:webHidden/>
+              </w:rPr>
+              <w:instrText xml:space="preserve"> PAGEREF _Toc166142016 \h </w:instrText>
+            </w:r>
+            <w:r>
+              <w:rPr>
+                <w:noProof/>
+                <w:webHidden/>
+              </w:rPr>
+            </w:r>
+            <w:r>
+              <w:rPr>
+                <w:noProof/>
+                <w:webHidden/>
+              </w:rPr>
+              <w:fldChar w:fldCharType="separate"/>
+            </w:r>
+            <w:r>
+              <w:rPr>
+                <w:noProof/>
+                <w:webHidden/>
+              </w:rPr>
+              <w:t>2</w:t>
+            </w:r>
+            <w:r>
+              <w:rPr>
+                <w:noProof/>
+                <w:webHidden/>
+              </w:rPr>
+              <w:fldChar w:fldCharType="end"/>
+            </w:r>
+          </w:hyperlink>
+        </w:p>
+        <w:p>
+          <w:r>
+            <w:rPr>
+              <w:b/>
+              <w:bCs/>
+            </w:rPr>
+            <w:fldChar w:fldCharType="end"/>
+          </w:r>
+        </w:p>
       </w:sdtContent>
     </w:sdt>
     <w:p>
+      <w:pPr>
+        <w:pStyle w:val="Ttulo1"/>
+      </w:pPr>
       <w:r>
         <w:br w:type="page"/>
       </w:r>
+      <w:bookmarkStart w:id="0" w:name="_Toc166142009"/>
+      <w:r>
+        <w:lastRenderedPageBreak/>
+        <w:t>Contextualização</w:t>
+      </w:r>
+      <w:bookmarkEnd w:id="0"/>
     </w:p>
+    <w:p>
+      <w:r>
+        <w:t>O projeto "</w:t>
+      </w:r>
+      <w:proofErr w:type="spellStart"/>
+      <w:r>
+        <w:t>BankStore</w:t>
+      </w:r>
+      <w:proofErr w:type="spellEnd"/>
+      <w:r>
+        <w:t xml:space="preserve"> - </w:t>
+      </w:r>
+      <w:proofErr w:type="spellStart"/>
+      <w:r>
+        <w:t>Integration</w:t>
+      </w:r>
+      <w:proofErr w:type="spellEnd"/>
+      <w:r>
+        <w:t>" propõe a integração entre um sistema bancário e uma loja</w:t>
+      </w:r>
+      <w:r>
+        <w:t xml:space="preserve"> de forma a facilitar a interação entre o utilizador e o seu banco e a sua loja de preferência</w:t>
+      </w:r>
+      <w:r>
+        <w:t>, tudo em uma plataforma única</w:t>
+      </w:r>
+      <w:r>
+        <w:t xml:space="preserve">. </w:t>
+      </w:r>
+    </w:p>
+    <w:p>
+      <w:pPr>
+        <w:pStyle w:val="Ttulo1"/>
+      </w:pPr>
+      <w:bookmarkStart w:id="1" w:name="_Toc166142010"/>
+      <w:r>
+        <w:t>Objetivos e âmbito do projeto</w:t>
+      </w:r>
+      <w:bookmarkEnd w:id="1"/>
+    </w:p>
+    <w:p>
+      <w:r>
+        <w:t xml:space="preserve">O </w:t>
+      </w:r>
+      <w:r>
+        <w:t xml:space="preserve">objetivo principal do </w:t>
+      </w:r>
+      <w:r>
+        <w:t xml:space="preserve">projeto </w:t>
+      </w:r>
+      <w:r>
+        <w:t>é</w:t>
+      </w:r>
+      <w:r>
+        <w:t xml:space="preserve"> permitir operações bancárias como depósito e levantamento de fundos, transferência de fundos e consultar as transações efetuadas. A loja irá oferecer um grande stock de itens variados e uma forma fácil </w:t>
+      </w:r>
+      <w:r>
+        <w:t xml:space="preserve">e eficiente </w:t>
+      </w:r>
+      <w:r>
+        <w:t>de pagar com a conta bancária.</w:t>
+      </w:r>
+    </w:p>
+    <w:p>
+      <w:pPr>
+        <w:pStyle w:val="Ttulo1"/>
+      </w:pPr>
+      <w:bookmarkStart w:id="2" w:name="_Toc166142011"/>
+      <w:r>
+        <w:t>Requisitos</w:t>
+      </w:r>
+      <w:bookmarkEnd w:id="2"/>
+    </w:p>
+    <w:p>
+      <w:r>
+        <w:t>REQ0001</w:t>
+      </w:r>
+      <w:r>
+        <w:t xml:space="preserve"> – Permitir a criação de uma conta bancária</w:t>
+      </w:r>
+    </w:p>
+    <w:p>
+      <w:r>
+        <w:t>REQ0002</w:t>
+      </w:r>
+      <w:r>
+        <w:t xml:space="preserve"> – Permitir </w:t>
+      </w:r>
+      <w:r>
+        <w:t>o d</w:t>
+      </w:r>
+      <w:r>
+        <w:t>epósito de fundos na conta bancária</w:t>
+      </w:r>
+    </w:p>
+    <w:p>
+      <w:r>
+        <w:t>REQ000</w:t>
+      </w:r>
+      <w:r>
+        <w:t>3</w:t>
+      </w:r>
+      <w:r>
+        <w:t xml:space="preserve"> – Permitir</w:t>
+      </w:r>
+      <w:r>
+        <w:t xml:space="preserve"> o</w:t>
+      </w:r>
+      <w:r>
+        <w:t xml:space="preserve"> </w:t>
+      </w:r>
+      <w:r>
+        <w:t>levantamento</w:t>
+      </w:r>
+      <w:r>
+        <w:t xml:space="preserve"> de fundos </w:t>
+      </w:r>
+      <w:r>
+        <w:t>d</w:t>
+      </w:r>
+      <w:r>
+        <w:t>a conta bancária</w:t>
+      </w:r>
+    </w:p>
+    <w:p>
+      <w:r>
+        <w:t>REQ000</w:t>
+      </w:r>
+      <w:r>
+        <w:t>4</w:t>
+      </w:r>
+      <w:r>
+        <w:t xml:space="preserve"> – Permitir </w:t>
+      </w:r>
+      <w:r>
+        <w:t>a consulta das transações</w:t>
+      </w:r>
+      <w:r>
+        <w:t xml:space="preserve"> </w:t>
+      </w:r>
+      <w:r>
+        <w:t>d</w:t>
+      </w:r>
+      <w:r>
+        <w:t>a conta bancária</w:t>
+      </w:r>
+    </w:p>
+    <w:p>
+      <w:r>
+        <w:t>REQ000</w:t>
+      </w:r>
+      <w:r>
+        <w:t>5</w:t>
+      </w:r>
+      <w:r>
+        <w:t xml:space="preserve"> – Permitir </w:t>
+      </w:r>
+      <w:r>
+        <w:t>a</w:t>
+      </w:r>
+      <w:r>
+        <w:t xml:space="preserve"> </w:t>
+      </w:r>
+      <w:r>
+        <w:t>transferência</w:t>
+      </w:r>
+      <w:r>
+        <w:t xml:space="preserve"> de fundos </w:t>
+      </w:r>
+      <w:r>
+        <w:t>entre</w:t>
+      </w:r>
+      <w:r>
+        <w:t xml:space="preserve"> conta</w:t>
+      </w:r>
+      <w:r>
+        <w:t>s</w:t>
+      </w:r>
+      <w:r>
+        <w:t xml:space="preserve"> bancária</w:t>
+      </w:r>
+      <w:r>
+        <w:t>s</w:t>
+      </w:r>
+    </w:p>
+    <w:p>
+      <w:r>
+        <w:t>REQ0006 – Permitir a compra de produtos na loja</w:t>
+      </w:r>
+    </w:p>
+    <w:p>
+      <w:r>
+        <w:t>REQ0007 – Permitir o pagamento das compras através da conta bancária</w:t>
+      </w:r>
+    </w:p>
+    <w:p>
+      <w:pPr>
+        <w:rPr>
+          <w:rFonts w:asciiTheme="majorHAnsi" w:eastAsiaTheme="majorEastAsia" w:hAnsiTheme="majorHAnsi" w:cstheme="majorBidi"/>
+          <w:color w:val="007789" w:themeColor="accent1" w:themeShade="BF"/>
+          <w:sz w:val="32"/>
+        </w:rPr>
+      </w:pPr>
+      <w:bookmarkStart w:id="3" w:name="_Toc166142012"/>
+      <w:r>
+        <w:br w:type="page"/>
+      </w:r>
+    </w:p>
+    <w:p>
+      <w:pPr>
+        <w:pStyle w:val="Ttulo1"/>
+      </w:pPr>
+      <w:r>
+        <w:t>Protótipo</w:t>
+      </w:r>
+      <w:bookmarkEnd w:id="3"/>
+    </w:p>
+    <w:p>
+      <w:pPr>
+        <w:pStyle w:val="Ttulo2"/>
+      </w:pPr>
+      <w:bookmarkStart w:id="4" w:name="_Toc166142013"/>
+      <w:r>
+        <w:t>Interface</w:t>
+      </w:r>
+      <w:bookmarkEnd w:id="4"/>
+    </w:p>
+    <w:p>
+      <w:pPr>
+        <w:pStyle w:val="Ttulo3"/>
+      </w:pPr>
+      <w:r>
+        <w:t>Menu Inicial</w:t>
+      </w:r>
+    </w:p>
+    <w:p>
+      <w:pPr>
+        <w:rPr>
+          <w:noProof/>
+        </w:rPr>
+      </w:pPr>
+      <w:r>
+        <w:drawing>
+          <wp:inline distT="0" distB="0" distL="0" distR="0" wp14:anchorId="4A21DAA0" wp14:editId="4CD7FC1C">
+            <wp:extent cx="2355273" cy="1876003"/>
+            <wp:effectExtent l="0" t="0" r="6985" b="0"/>
+            <wp:docPr id="1" name="Imagem 1"/>
+            <wp:cNvGraphicFramePr>
+              <a:graphicFrameLocks xmlns:a="http://schemas.openxmlformats.org/drawingml/2006/main" noChangeAspect="1"/>
+            </wp:cNvGraphicFramePr>
+            <a:graphic xmlns:a="http://schemas.openxmlformats.org/drawingml/2006/main">
+              <a:graphicData uri="http://schemas.openxmlformats.org/drawingml/2006/picture">
+                <pic:pic xmlns:pic="http://schemas.openxmlformats.org/drawingml/2006/picture">
+                  <pic:nvPicPr>
+                    <pic:cNvPr id="1" name=""/>
+                    <pic:cNvPicPr/>
+                  </pic:nvPicPr>
+                  <pic:blipFill>
+                    <a:blip r:embed="rId12"/>
+                    <a:stretch>
+                      <a:fillRect/>
+                    </a:stretch>
+                  </pic:blipFill>
+                  <pic:spPr>
+                    <a:xfrm>
+                      <a:off x="0" y="0"/>
+                      <a:ext cx="2370780" cy="1888354"/>
+                    </a:xfrm>
+                    <a:prstGeom prst="rect">
+                      <a:avLst/>
+                    </a:prstGeom>
+                  </pic:spPr>
+                </pic:pic>
+              </a:graphicData>
+            </a:graphic>
+          </wp:inline>
+        </w:drawing>
+      </w:r>
+      <w:r>
+        <w:rPr>
+          <w:noProof/>
+        </w:rPr>
+        <w:t xml:space="preserve"> </w:t>
+      </w:r>
+    </w:p>
+    <w:p>
+      <w:pPr>
+        <w:pStyle w:val="Ttulo3"/>
+        <w:rPr>
+          <w:noProof/>
+        </w:rPr>
+      </w:pPr>
+      <w:r>
+        <w:rPr>
+          <w:noProof/>
+        </w:rPr>
+        <w:t>Criação de conta no programa</w:t>
+      </w:r>
+    </w:p>
+    <w:p>
+      <w:pPr>
+        <w:rPr>
+          <w:noProof/>
+        </w:rPr>
+      </w:pPr>
+      <w:r>
+        <w:drawing>
+          <wp:inline distT="0" distB="0" distL="0" distR="0" wp14:anchorId="7F211885" wp14:editId="408B09BF">
+            <wp:extent cx="1835727" cy="1941860"/>
+            <wp:effectExtent l="0" t="0" r="0" b="1270"/>
+            <wp:docPr id="2" name="Imagem 2"/>
+            <wp:cNvGraphicFramePr>
+              <a:graphicFrameLocks xmlns:a="http://schemas.openxmlformats.org/drawingml/2006/main" noChangeAspect="1"/>
+            </wp:cNvGraphicFramePr>
+            <a:graphic xmlns:a="http://schemas.openxmlformats.org/drawingml/2006/main">
+              <a:graphicData uri="http://schemas.openxmlformats.org/drawingml/2006/picture">
+                <pic:pic xmlns:pic="http://schemas.openxmlformats.org/drawingml/2006/picture">
+                  <pic:nvPicPr>
+                    <pic:cNvPr id="1" name=""/>
+                    <pic:cNvPicPr/>
+                  </pic:nvPicPr>
+                  <pic:blipFill>
+                    <a:blip r:embed="rId13"/>
+                    <a:stretch>
+                      <a:fillRect/>
+                    </a:stretch>
+                  </pic:blipFill>
+                  <pic:spPr>
+                    <a:xfrm>
+                      <a:off x="0" y="0"/>
+                      <a:ext cx="1845689" cy="1952398"/>
+                    </a:xfrm>
+                    <a:prstGeom prst="rect">
+                      <a:avLst/>
+                    </a:prstGeom>
+                  </pic:spPr>
+                </pic:pic>
+              </a:graphicData>
+            </a:graphic>
+          </wp:inline>
+        </w:drawing>
+      </w:r>
+      <w:r>
+        <w:rPr>
+          <w:noProof/>
+        </w:rPr>
+        <w:t xml:space="preserve"> </w:t>
+      </w:r>
+    </w:p>
+    <w:p>
+      <w:pPr>
+        <w:pStyle w:val="Ttulo3"/>
+        <w:rPr>
+          <w:noProof/>
+        </w:rPr>
+      </w:pPr>
+      <w:r>
+        <w:rPr>
+          <w:noProof/>
+        </w:rPr>
+        <w:t>Inicio de sessão no programa</w:t>
+      </w:r>
+    </w:p>
+    <w:p>
+      <w:pPr>
+        <w:rPr>
+          <w:noProof/>
+        </w:rPr>
+      </w:pPr>
+      <w:r>
+        <w:rPr>
+          <w:noProof/>
+        </w:rPr>
+        <w:drawing>
+          <wp:inline distT="0" distB="0" distL="0" distR="0" wp14:anchorId="5C5F73AA" wp14:editId="4F26FE4F">
+            <wp:extent cx="1835150" cy="1437698"/>
+            <wp:effectExtent l="0" t="0" r="0" b="0"/>
+            <wp:docPr id="6" name="Imagem 6"/>
+            <wp:cNvGraphicFramePr>
+              <a:graphicFrameLocks xmlns:a="http://schemas.openxmlformats.org/drawingml/2006/main" noChangeAspect="1"/>
+            </wp:cNvGraphicFramePr>
+            <a:graphic xmlns:a="http://schemas.openxmlformats.org/drawingml/2006/main">
+              <a:graphicData uri="http://schemas.openxmlformats.org/drawingml/2006/picture">
+                <pic:pic xmlns:pic="http://schemas.openxmlformats.org/drawingml/2006/picture">
+                  <pic:nvPicPr>
+                    <pic:cNvPr id="1" name=""/>
+                    <pic:cNvPicPr/>
+                  </pic:nvPicPr>
+                  <pic:blipFill>
+                    <a:blip r:embed="rId14"/>
+                    <a:stretch>
+                      <a:fillRect/>
+                    </a:stretch>
+                  </pic:blipFill>
+                  <pic:spPr>
+                    <a:xfrm>
+                      <a:off x="0" y="0"/>
+                      <a:ext cx="1846530" cy="1446613"/>
+                    </a:xfrm>
+                    <a:prstGeom prst="rect">
+                      <a:avLst/>
+                    </a:prstGeom>
+                  </pic:spPr>
+                </pic:pic>
+              </a:graphicData>
+            </a:graphic>
+          </wp:inline>
+        </w:drawing>
+      </w:r>
+      <w:r>
+        <w:rPr>
+          <w:noProof/>
+        </w:rPr>
+        <w:t xml:space="preserve"> </w:t>
+      </w:r>
+    </w:p>
+    <w:p>
+      <w:pPr>
+        <w:pStyle w:val="Ttulo3"/>
+        <w:rPr>
+          <w:noProof/>
+        </w:rPr>
+      </w:pPr>
+      <w:r>
+        <w:rPr>
+          <w:noProof/>
+        </w:rPr>
+        <w:t>Menu principal do programa</w:t>
+      </w:r>
+    </w:p>
+    <w:p>
+      <w:pPr>
+        <w:rPr>
+          <w:noProof/>
+        </w:rPr>
+      </w:pPr>
+      <w:r>
+        <w:rPr>
+          <w:noProof/>
+        </w:rPr>
+        <w:drawing>
+          <wp:inline distT="0" distB="0" distL="0" distR="0" wp14:anchorId="1010378B" wp14:editId="4DB68192">
+            <wp:extent cx="3255818" cy="1994022"/>
+            <wp:effectExtent l="0" t="0" r="1905" b="6350"/>
+            <wp:docPr id="7" name="Imagem 7"/>
+            <wp:cNvGraphicFramePr>
+              <a:graphicFrameLocks xmlns:a="http://schemas.openxmlformats.org/drawingml/2006/main" noChangeAspect="1"/>
+            </wp:cNvGraphicFramePr>
+            <a:graphic xmlns:a="http://schemas.openxmlformats.org/drawingml/2006/main">
+              <a:graphicData uri="http://schemas.openxmlformats.org/drawingml/2006/picture">
+                <pic:pic xmlns:pic="http://schemas.openxmlformats.org/drawingml/2006/picture">
+                  <pic:nvPicPr>
+                    <pic:cNvPr id="1" name=""/>
+                    <pic:cNvPicPr/>
+                  </pic:nvPicPr>
+                  <pic:blipFill>
+                    <a:blip r:embed="rId15"/>
+                    <a:stretch>
+                      <a:fillRect/>
+                    </a:stretch>
+                  </pic:blipFill>
+                  <pic:spPr>
+                    <a:xfrm>
+                      <a:off x="0" y="0"/>
+                      <a:ext cx="3278950" cy="2008189"/>
+                    </a:xfrm>
+                    <a:prstGeom prst="rect">
+                      <a:avLst/>
+                    </a:prstGeom>
+                  </pic:spPr>
+                </pic:pic>
+              </a:graphicData>
+            </a:graphic>
+          </wp:inline>
+        </w:drawing>
+      </w:r>
+      <w:r>
+        <w:rPr>
+          <w:noProof/>
+        </w:rPr>
+        <w:t xml:space="preserve"> </w:t>
+      </w:r>
+    </w:p>
+    <w:p>
+      <w:pPr>
+        <w:pStyle w:val="Ttulo3"/>
+        <w:rPr>
+          <w:noProof/>
+        </w:rPr>
+      </w:pPr>
+      <w:r>
+        <w:rPr>
+          <w:noProof/>
+        </w:rPr>
+        <w:t>Menu principal da loja</w:t>
+      </w:r>
+    </w:p>
+    <w:p>
+      <w:pPr>
+        <w:rPr>
+          <w:noProof/>
+        </w:rPr>
+      </w:pPr>
+      <w:r>
+        <w:rPr>
+          <w:noProof/>
+        </w:rPr>
+        <w:drawing>
+          <wp:inline distT="0" distB="0" distL="0" distR="0" wp14:anchorId="79172FF4" wp14:editId="421DD11C">
+            <wp:extent cx="3334555" cy="1711037"/>
+            <wp:effectExtent l="0" t="0" r="0" b="3810"/>
+            <wp:docPr id="8" name="Imagem 8"/>
+            <wp:cNvGraphicFramePr>
+              <a:graphicFrameLocks xmlns:a="http://schemas.openxmlformats.org/drawingml/2006/main" noChangeAspect="1"/>
+            </wp:cNvGraphicFramePr>
+            <a:graphic xmlns:a="http://schemas.openxmlformats.org/drawingml/2006/main">
+              <a:graphicData uri="http://schemas.openxmlformats.org/drawingml/2006/picture">
+                <pic:pic xmlns:pic="http://schemas.openxmlformats.org/drawingml/2006/picture">
+                  <pic:nvPicPr>
+                    <pic:cNvPr id="1" name=""/>
+                    <pic:cNvPicPr/>
+                  </pic:nvPicPr>
+                  <pic:blipFill>
+                    <a:blip r:embed="rId16"/>
+                    <a:stretch>
+                      <a:fillRect/>
+                    </a:stretch>
+                  </pic:blipFill>
+                  <pic:spPr>
+                    <a:xfrm>
+                      <a:off x="0" y="0"/>
+                      <a:ext cx="3339233" cy="1713437"/>
+                    </a:xfrm>
+                    <a:prstGeom prst="rect">
+                      <a:avLst/>
+                    </a:prstGeom>
+                  </pic:spPr>
+                </pic:pic>
+              </a:graphicData>
+            </a:graphic>
+          </wp:inline>
+        </w:drawing>
+      </w:r>
+      <w:r>
+        <w:rPr>
+          <w:noProof/>
+        </w:rPr>
+        <w:t xml:space="preserve"> </w:t>
+      </w:r>
+    </w:p>
+    <w:p>
+      <w:pPr>
+        <w:pStyle w:val="Ttulo3"/>
+        <w:rPr>
+          <w:noProof/>
+        </w:rPr>
+      </w:pPr>
+      <w:r>
+        <w:rPr>
+          <w:noProof/>
+        </w:rPr>
+        <w:t>Carrinho de compras</w:t>
+      </w:r>
+    </w:p>
+    <w:p>
+      <w:pPr>
+        <w:rPr>
+          <w:noProof/>
+        </w:rPr>
+      </w:pPr>
+      <w:r>
+        <w:rPr>
+          <w:noProof/>
+        </w:rPr>
+        <w:drawing>
+          <wp:inline distT="0" distB="0" distL="0" distR="0" wp14:anchorId="4ABC689C" wp14:editId="4762F072">
+            <wp:extent cx="3692236" cy="2717390"/>
+            <wp:effectExtent l="0" t="0" r="3810" b="6985"/>
+            <wp:docPr id="9" name="Imagem 9"/>
+            <wp:cNvGraphicFramePr>
+              <a:graphicFrameLocks xmlns:a="http://schemas.openxmlformats.org/drawingml/2006/main" noChangeAspect="1"/>
+            </wp:cNvGraphicFramePr>
+            <a:graphic xmlns:a="http://schemas.openxmlformats.org/drawingml/2006/main">
+              <a:graphicData uri="http://schemas.openxmlformats.org/drawingml/2006/picture">
+                <pic:pic xmlns:pic="http://schemas.openxmlformats.org/drawingml/2006/picture">
+                  <pic:nvPicPr>
+                    <pic:cNvPr id="1" name=""/>
+                    <pic:cNvPicPr/>
+                  </pic:nvPicPr>
+                  <pic:blipFill>
+                    <a:blip r:embed="rId17"/>
+                    <a:stretch>
+                      <a:fillRect/>
+                    </a:stretch>
+                  </pic:blipFill>
+                  <pic:spPr>
+                    <a:xfrm>
+                      <a:off x="0" y="0"/>
+                      <a:ext cx="3713332" cy="2732916"/>
+                    </a:xfrm>
+                    <a:prstGeom prst="rect">
+                      <a:avLst/>
+                    </a:prstGeom>
+                  </pic:spPr>
+                </pic:pic>
+              </a:graphicData>
+            </a:graphic>
+          </wp:inline>
+        </w:drawing>
+      </w:r>
+      <w:r>
+        <w:rPr>
+          <w:noProof/>
+        </w:rPr>
+        <w:t xml:space="preserve"> </w:t>
+      </w:r>
+    </w:p>
+    <w:p>
+      <w:pPr>
+        <w:rPr>
+          <w:noProof/>
+        </w:rPr>
+      </w:pPr>
+      <w:r>
+        <w:rPr>
+          <w:noProof/>
+        </w:rPr>
+        <w:br w:type="page"/>
+      </w:r>
+    </w:p>
+    <w:p>
+      <w:pPr>
+        <w:pStyle w:val="Ttulo3"/>
+        <w:rPr>
+          <w:noProof/>
+        </w:rPr>
+      </w:pPr>
+      <w:r>
+        <w:rPr>
+          <w:noProof/>
+        </w:rPr>
+        <w:t>Menu inicial do banco</w:t>
+      </w:r>
+    </w:p>
+    <w:p>
+      <w:pPr>
+        <w:rPr>
+          <w:noProof/>
+        </w:rPr>
+      </w:pPr>
+      <w:r>
+        <w:rPr>
+          <w:noProof/>
+        </w:rPr>
+        <w:drawing>
+          <wp:inline distT="0" distB="0" distL="0" distR="0" wp14:anchorId="41212E20" wp14:editId="1831F115">
+            <wp:extent cx="2560448" cy="2237509"/>
+            <wp:effectExtent l="0" t="0" r="0" b="0"/>
+            <wp:docPr id="10" name="Imagem 10"/>
+            <wp:cNvGraphicFramePr>
+              <a:graphicFrameLocks xmlns:a="http://schemas.openxmlformats.org/drawingml/2006/main" noChangeAspect="1"/>
+            </wp:cNvGraphicFramePr>
+            <a:graphic xmlns:a="http://schemas.openxmlformats.org/drawingml/2006/main">
+              <a:graphicData uri="http://schemas.openxmlformats.org/drawingml/2006/picture">
+                <pic:pic xmlns:pic="http://schemas.openxmlformats.org/drawingml/2006/picture">
+                  <pic:nvPicPr>
+                    <pic:cNvPr id="1" name=""/>
+                    <pic:cNvPicPr/>
+                  </pic:nvPicPr>
+                  <pic:blipFill>
+                    <a:blip r:embed="rId18"/>
+                    <a:stretch>
+                      <a:fillRect/>
+                    </a:stretch>
+                  </pic:blipFill>
+                  <pic:spPr>
+                    <a:xfrm>
+                      <a:off x="0" y="0"/>
+                      <a:ext cx="2566007" cy="2242367"/>
+                    </a:xfrm>
+                    <a:prstGeom prst="rect">
+                      <a:avLst/>
+                    </a:prstGeom>
+                  </pic:spPr>
+                </pic:pic>
+              </a:graphicData>
+            </a:graphic>
+          </wp:inline>
+        </w:drawing>
+      </w:r>
+      <w:r>
+        <w:rPr>
+          <w:noProof/>
+        </w:rPr>
+        <w:t xml:space="preserve"> </w:t>
+      </w:r>
+    </w:p>
+    <w:p>
+      <w:pPr>
+        <w:pStyle w:val="Ttulo3"/>
+        <w:rPr>
+          <w:noProof/>
+        </w:rPr>
+      </w:pPr>
+      <w:r>
+        <w:rPr>
+          <w:noProof/>
+        </w:rPr>
+        <w:t>Criação de conta</w:t>
+      </w:r>
+      <w:r>
+        <w:rPr>
+          <w:noProof/>
+        </w:rPr>
+        <w:t xml:space="preserve"> bancária</w:t>
+      </w:r>
+    </w:p>
+    <w:p>
+      <w:pPr>
+        <w:rPr>
+          <w:noProof/>
+        </w:rPr>
+      </w:pPr>
+      <w:r>
+        <w:rPr>
+          <w:noProof/>
+        </w:rPr>
+        <w:drawing>
+          <wp:inline distT="0" distB="0" distL="0" distR="0" wp14:anchorId="19679D65" wp14:editId="379D0076">
+            <wp:extent cx="2564074" cy="1794164"/>
+            <wp:effectExtent l="0" t="0" r="8255" b="0"/>
+            <wp:docPr id="11" name="Imagem 11"/>
+            <wp:cNvGraphicFramePr>
+              <a:graphicFrameLocks xmlns:a="http://schemas.openxmlformats.org/drawingml/2006/main" noChangeAspect="1"/>
+            </wp:cNvGraphicFramePr>
+            <a:graphic xmlns:a="http://schemas.openxmlformats.org/drawingml/2006/main">
+              <a:graphicData uri="http://schemas.openxmlformats.org/drawingml/2006/picture">
+                <pic:pic xmlns:pic="http://schemas.openxmlformats.org/drawingml/2006/picture">
+                  <pic:nvPicPr>
+                    <pic:cNvPr id="1" name=""/>
+                    <pic:cNvPicPr/>
+                  </pic:nvPicPr>
+                  <pic:blipFill>
+                    <a:blip r:embed="rId19"/>
+                    <a:stretch>
+                      <a:fillRect/>
+                    </a:stretch>
+                  </pic:blipFill>
+                  <pic:spPr>
+                    <a:xfrm>
+                      <a:off x="0" y="0"/>
+                      <a:ext cx="2581297" cy="1806215"/>
+                    </a:xfrm>
+                    <a:prstGeom prst="rect">
+                      <a:avLst/>
+                    </a:prstGeom>
+                  </pic:spPr>
+                </pic:pic>
+              </a:graphicData>
+            </a:graphic>
+          </wp:inline>
+        </w:drawing>
+      </w:r>
+      <w:r>
+        <w:rPr>
+          <w:noProof/>
+        </w:rPr>
+        <w:t xml:space="preserve"> </w:t>
+      </w:r>
+    </w:p>
+    <w:p>
+      <w:pPr>
+        <w:pStyle w:val="Ttulo3"/>
+        <w:rPr>
+          <w:noProof/>
+        </w:rPr>
+      </w:pPr>
+      <w:r>
+        <w:rPr>
+          <w:noProof/>
+        </w:rPr>
+        <w:t>Menu principal do banco</w:t>
+      </w:r>
+    </w:p>
+    <w:p>
+      <w:pPr>
+        <w:rPr>
+          <w:noProof/>
+        </w:rPr>
+      </w:pPr>
+      <w:r>
+        <w:rPr>
+          <w:noProof/>
+        </w:rPr>
+        <w:drawing>
+          <wp:inline distT="0" distB="0" distL="0" distR="0" wp14:anchorId="03A4B111" wp14:editId="48A11DFA">
+            <wp:extent cx="2296507" cy="3096491"/>
+            <wp:effectExtent l="0" t="0" r="8890" b="8890"/>
+            <wp:docPr id="12" name="Imagem 12"/>
+            <wp:cNvGraphicFramePr>
+              <a:graphicFrameLocks xmlns:a="http://schemas.openxmlformats.org/drawingml/2006/main" noChangeAspect="1"/>
+            </wp:cNvGraphicFramePr>
+            <a:graphic xmlns:a="http://schemas.openxmlformats.org/drawingml/2006/main">
+              <a:graphicData uri="http://schemas.openxmlformats.org/drawingml/2006/picture">
+                <pic:pic xmlns:pic="http://schemas.openxmlformats.org/drawingml/2006/picture">
+                  <pic:nvPicPr>
+                    <pic:cNvPr id="1" name=""/>
+                    <pic:cNvPicPr/>
+                  </pic:nvPicPr>
+                  <pic:blipFill>
+                    <a:blip r:embed="rId20"/>
+                    <a:stretch>
+                      <a:fillRect/>
+                    </a:stretch>
+                  </pic:blipFill>
+                  <pic:spPr>
+                    <a:xfrm>
+                      <a:off x="0" y="0"/>
+                      <a:ext cx="2306157" cy="3109503"/>
+                    </a:xfrm>
+                    <a:prstGeom prst="rect">
+                      <a:avLst/>
+                    </a:prstGeom>
+                  </pic:spPr>
+                </pic:pic>
+              </a:graphicData>
+            </a:graphic>
+          </wp:inline>
+        </w:drawing>
+      </w:r>
+      <w:r>
+        <w:rPr>
+          <w:noProof/>
+        </w:rPr>
+        <w:t xml:space="preserve"> </w:t>
+      </w:r>
+    </w:p>
+    <w:p>
+      <w:pPr>
+        <w:pStyle w:val="Ttulo3"/>
+        <w:rPr>
+          <w:noProof/>
+        </w:rPr>
+      </w:pPr>
+      <w:r>
+        <w:rPr>
+          <w:noProof/>
+        </w:rPr>
+        <w:t>Operações Bancárias</w:t>
+      </w:r>
+    </w:p>
+    <w:p>
+      <w:pPr>
+        <w:rPr>
+          <w:noProof/>
+        </w:rPr>
+      </w:pPr>
+      <w:r>
+        <w:rPr>
+          <w:noProof/>
+        </w:rPr>
+        <w:drawing>
+          <wp:inline distT="0" distB="0" distL="0" distR="0" wp14:anchorId="6C0DDDA2" wp14:editId="697EDBA1">
+            <wp:extent cx="2535382" cy="1643304"/>
+            <wp:effectExtent l="0" t="0" r="0" b="0"/>
+            <wp:docPr id="13" name="Imagem 13"/>
+            <wp:cNvGraphicFramePr>
+              <a:graphicFrameLocks xmlns:a="http://schemas.openxmlformats.org/drawingml/2006/main" noChangeAspect="1"/>
+            </wp:cNvGraphicFramePr>
+            <a:graphic xmlns:a="http://schemas.openxmlformats.org/drawingml/2006/main">
+              <a:graphicData uri="http://schemas.openxmlformats.org/drawingml/2006/picture">
+                <pic:pic xmlns:pic="http://schemas.openxmlformats.org/drawingml/2006/picture">
+                  <pic:nvPicPr>
+                    <pic:cNvPr id="1" name=""/>
+                    <pic:cNvPicPr/>
+                  </pic:nvPicPr>
+                  <pic:blipFill>
+                    <a:blip r:embed="rId21"/>
+                    <a:stretch>
+                      <a:fillRect/>
+                    </a:stretch>
+                  </pic:blipFill>
+                  <pic:spPr>
+                    <a:xfrm>
+                      <a:off x="0" y="0"/>
+                      <a:ext cx="2549390" cy="1652383"/>
+                    </a:xfrm>
+                    <a:prstGeom prst="rect">
+                      <a:avLst/>
+                    </a:prstGeom>
+                  </pic:spPr>
+                </pic:pic>
+              </a:graphicData>
+            </a:graphic>
+          </wp:inline>
+        </w:drawing>
+      </w:r>
+      <w:r>
+        <w:rPr>
+          <w:noProof/>
+        </w:rPr>
+        <w:t xml:space="preserve"> </w:t>
+      </w:r>
+      <w:r>
+        <w:rPr>
+          <w:noProof/>
+        </w:rPr>
+        <w:drawing>
+          <wp:inline distT="0" distB="0" distL="0" distR="0" wp14:anchorId="33D7BB31" wp14:editId="31EE0229">
+            <wp:extent cx="2534920" cy="1642629"/>
+            <wp:effectExtent l="0" t="0" r="0" b="0"/>
+            <wp:docPr id="14" name="Imagem 14"/>
+            <wp:cNvGraphicFramePr>
+              <a:graphicFrameLocks xmlns:a="http://schemas.openxmlformats.org/drawingml/2006/main" noChangeAspect="1"/>
+            </wp:cNvGraphicFramePr>
+            <a:graphic xmlns:a="http://schemas.openxmlformats.org/drawingml/2006/main">
+              <a:graphicData uri="http://schemas.openxmlformats.org/drawingml/2006/picture">
+                <pic:pic xmlns:pic="http://schemas.openxmlformats.org/drawingml/2006/picture">
+                  <pic:nvPicPr>
+                    <pic:cNvPr id="1" name=""/>
+                    <pic:cNvPicPr/>
+                  </pic:nvPicPr>
+                  <pic:blipFill>
+                    <a:blip r:embed="rId22"/>
+                    <a:stretch>
+                      <a:fillRect/>
+                    </a:stretch>
+                  </pic:blipFill>
+                  <pic:spPr>
+                    <a:xfrm>
+                      <a:off x="0" y="0"/>
+                      <a:ext cx="2546243" cy="1649966"/>
+                    </a:xfrm>
+                    <a:prstGeom prst="rect">
+                      <a:avLst/>
+                    </a:prstGeom>
+                  </pic:spPr>
+                </pic:pic>
+              </a:graphicData>
+            </a:graphic>
+          </wp:inline>
+        </w:drawing>
+      </w:r>
+      <w:r>
+        <w:rPr>
+          <w:noProof/>
+        </w:rPr>
+        <w:t xml:space="preserve"> </w:t>
+      </w:r>
+      <w:r>
+        <w:rPr>
+          <w:noProof/>
+        </w:rPr>
+        <w:drawing>
+          <wp:inline distT="0" distB="0" distL="0" distR="0" wp14:anchorId="29653D89" wp14:editId="44D2A273">
+            <wp:extent cx="2307555" cy="2057400"/>
+            <wp:effectExtent l="0" t="0" r="0" b="0"/>
+            <wp:docPr id="15" name="Imagem 15"/>
+            <wp:cNvGraphicFramePr>
+              <a:graphicFrameLocks xmlns:a="http://schemas.openxmlformats.org/drawingml/2006/main" noChangeAspect="1"/>
+            </wp:cNvGraphicFramePr>
+            <a:graphic xmlns:a="http://schemas.openxmlformats.org/drawingml/2006/main">
+              <a:graphicData uri="http://schemas.openxmlformats.org/drawingml/2006/picture">
+                <pic:pic xmlns:pic="http://schemas.openxmlformats.org/drawingml/2006/picture">
+                  <pic:nvPicPr>
+                    <pic:cNvPr id="1" name=""/>
+                    <pic:cNvPicPr/>
+                  </pic:nvPicPr>
+                  <pic:blipFill>
+                    <a:blip r:embed="rId23"/>
+                    <a:stretch>
+                      <a:fillRect/>
+                    </a:stretch>
+                  </pic:blipFill>
+                  <pic:spPr>
+                    <a:xfrm>
+                      <a:off x="0" y="0"/>
+                      <a:ext cx="2318670" cy="2067310"/>
+                    </a:xfrm>
+                    <a:prstGeom prst="rect">
+                      <a:avLst/>
+                    </a:prstGeom>
+                  </pic:spPr>
+                </pic:pic>
+              </a:graphicData>
+            </a:graphic>
+          </wp:inline>
+        </w:drawing>
+      </w:r>
+      <w:r>
+        <w:rPr>
+          <w:noProof/>
+        </w:rPr>
+        <w:t xml:space="preserve"> </w:t>
+      </w:r>
+      <w:r>
+        <w:rPr>
+          <w:noProof/>
+        </w:rPr>
+        <w:drawing>
+          <wp:inline distT="0" distB="0" distL="0" distR="0" wp14:anchorId="31F6E90F" wp14:editId="628922E2">
+            <wp:extent cx="3485399" cy="2106516"/>
+            <wp:effectExtent l="0" t="0" r="1270" b="8255"/>
+            <wp:docPr id="16" name="Imagem 16"/>
+            <wp:cNvGraphicFramePr>
+              <a:graphicFrameLocks xmlns:a="http://schemas.openxmlformats.org/drawingml/2006/main" noChangeAspect="1"/>
+            </wp:cNvGraphicFramePr>
+            <a:graphic xmlns:a="http://schemas.openxmlformats.org/drawingml/2006/main">
+              <a:graphicData uri="http://schemas.openxmlformats.org/drawingml/2006/picture">
+                <pic:pic xmlns:pic="http://schemas.openxmlformats.org/drawingml/2006/picture">
+                  <pic:nvPicPr>
+                    <pic:cNvPr id="1" name=""/>
+                    <pic:cNvPicPr/>
+                  </pic:nvPicPr>
+                  <pic:blipFill>
+                    <a:blip r:embed="rId24"/>
+                    <a:stretch>
+                      <a:fillRect/>
+                    </a:stretch>
+                  </pic:blipFill>
+                  <pic:spPr>
+                    <a:xfrm>
+                      <a:off x="0" y="0"/>
+                      <a:ext cx="3532231" cy="2134820"/>
+                    </a:xfrm>
+                    <a:prstGeom prst="rect">
+                      <a:avLst/>
+                    </a:prstGeom>
+                  </pic:spPr>
+                </pic:pic>
+              </a:graphicData>
+            </a:graphic>
+          </wp:inline>
+        </w:drawing>
+      </w:r>
+      <w:r>
+        <w:rPr>
+          <w:noProof/>
+        </w:rPr>
+        <w:t xml:space="preserve"> </w:t>
+      </w:r>
+    </w:p>
+    <w:p>
+      <w:r>
+        <w:rPr>
+          <w:noProof/>
+        </w:rPr>
+        <w:drawing>
+          <wp:inline distT="0" distB="0" distL="0" distR="0" wp14:anchorId="7DB1F549" wp14:editId="34D93CEC">
+            <wp:extent cx="2306955" cy="2263776"/>
+            <wp:effectExtent l="0" t="0" r="0" b="3175"/>
+            <wp:docPr id="17" name="Imagem 17"/>
+            <wp:cNvGraphicFramePr>
+              <a:graphicFrameLocks xmlns:a="http://schemas.openxmlformats.org/drawingml/2006/main" noChangeAspect="1"/>
+            </wp:cNvGraphicFramePr>
+            <a:graphic xmlns:a="http://schemas.openxmlformats.org/drawingml/2006/main">
+              <a:graphicData uri="http://schemas.openxmlformats.org/drawingml/2006/picture">
+                <pic:pic xmlns:pic="http://schemas.openxmlformats.org/drawingml/2006/picture">
+                  <pic:nvPicPr>
+                    <pic:cNvPr id="1" name=""/>
+                    <pic:cNvPicPr/>
+                  </pic:nvPicPr>
+                  <pic:blipFill>
+                    <a:blip r:embed="rId25"/>
+                    <a:stretch>
+                      <a:fillRect/>
+                    </a:stretch>
+                  </pic:blipFill>
+                  <pic:spPr>
+                    <a:xfrm>
+                      <a:off x="0" y="0"/>
+                      <a:ext cx="2318002" cy="2274616"/>
+                    </a:xfrm>
+                    <a:prstGeom prst="rect">
+                      <a:avLst/>
+                    </a:prstGeom>
+                  </pic:spPr>
+                </pic:pic>
+              </a:graphicData>
+            </a:graphic>
+          </wp:inline>
+        </w:drawing>
+      </w:r>
+      <w:bookmarkStart w:id="5" w:name="_Toc166142014"/>
+    </w:p>
+    <w:p>
+      <w:pPr>
+        <w:pStyle w:val="Ttulo2"/>
+      </w:pPr>
+      <w:r>
+        <w:br w:type="page"/>
+      </w:r>
+      <w:r>
+        <w:t>Base de Dados</w:t>
+      </w:r>
+      <w:bookmarkEnd w:id="5"/>
+    </w:p>
+    <w:p/>
+    <w:p>
+      <w:pPr>
+        <w:pStyle w:val="Ttulo1"/>
+      </w:pPr>
+      <w:bookmarkStart w:id="6" w:name="_Toc166142015"/>
+      <w:r>
+        <w:t xml:space="preserve">Referencias </w:t>
+      </w:r>
+      <w:bookmarkEnd w:id="6"/>
+      <w:r>
+        <w:t>Bibliográficas</w:t>
+      </w:r>
+    </w:p>
+    <w:p/>
+    <w:p>
+      <w:pPr>
+        <w:pStyle w:val="Ttulo1"/>
+      </w:pPr>
+      <w:bookmarkStart w:id="7" w:name="_Toc166142016"/>
+      <w:r>
+        <w:t>Anexos</w:t>
+      </w:r>
+      <w:bookmarkEnd w:id="7"/>
+    </w:p>
+    <w:p/>
     <w:sectPr>
-      <w:footerReference w:type="default" r:id="rId12"/>
-      <w:headerReference w:type="first" r:id="rId13"/>
+      <w:footerReference w:type="default" r:id="rId26"/>
+      <w:headerReference w:type="first" r:id="rId27"/>
       <w:pgSz w:w="11906" w:h="16838" w:code="9"/>
       <w:pgMar w:top="1728" w:right="1800" w:bottom="1440" w:left="1800" w:header="0" w:footer="283" w:gutter="0"/>
       <w:pgNumType w:start="0"/>
@@ -529,7 +2303,7 @@
           <v:path o:extrusionok="f" gradientshapeok="t" o:connecttype="rect"/>
           <o:lock v:ext="edit" aspectratio="t"/>
         </v:shapetype>
-        <v:shape id="_x0000_i1025" type="#_x0000_t75" style="width:116.95pt;height:67.9pt;mso-position-horizontal-relative:margin;mso-position-vertical-relative:margin">
+        <v:shape id="_x0000_i1025" type="#_x0000_t75" style="width:117.25pt;height:67.65pt;mso-position-horizontal-relative:margin;mso-position-vertical-relative:margin">
           <v:imagedata r:id="rId1" o:title="logo-verde-pequeno"/>
           <v:shadow offset=",0" offset2=",-4pt"/>
         </v:shape>
@@ -2898,6 +4672,7 @@
     <w:lsdException w:name="HTML Sample" w:semiHidden="1" w:unhideWhenUsed="1"/>
     <w:lsdException w:name="HTML Typewriter" w:semiHidden="1" w:unhideWhenUsed="1"/>
     <w:lsdException w:name="HTML Variable" w:semiHidden="1" w:unhideWhenUsed="1"/>
+    <w:lsdException w:name="Normal Table" w:semiHidden="1" w:unhideWhenUsed="1"/>
     <w:lsdException w:name="annotation subject" w:semiHidden="1" w:unhideWhenUsed="1"/>
     <w:lsdException w:name="No List" w:semiHidden="1" w:unhideWhenUsed="1"/>
     <w:lsdException w:name="Outline List 1" w:semiHidden="1" w:unhideWhenUsed="1"/>
@@ -2940,8 +4715,11 @@
     <w:lsdException w:name="Table Contemporary" w:semiHidden="1" w:unhideWhenUsed="1"/>
     <w:lsdException w:name="Table Elegant" w:semiHidden="1" w:unhideWhenUsed="1"/>
     <w:lsdException w:name="Table Professional" w:semiHidden="1" w:unhideWhenUsed="1"/>
+    <w:lsdException w:name="Table Subtle 1" w:semiHidden="1" w:unhideWhenUsed="1"/>
     <w:lsdException w:name="Table Subtle 2" w:semiHidden="1" w:unhideWhenUsed="1"/>
     <w:lsdException w:name="Table Web 1" w:semiHidden="1" w:unhideWhenUsed="1"/>
+    <w:lsdException w:name="Table Web 2" w:semiHidden="1" w:unhideWhenUsed="1"/>
+    <w:lsdException w:name="Table Web 3" w:semiHidden="1" w:unhideWhenUsed="1"/>
     <w:lsdException w:name="Balloon Text" w:semiHidden="1" w:unhideWhenUsed="1"/>
     <w:lsdException w:name="Table Grid" w:uiPriority="39"/>
     <w:lsdException w:name="Table Theme" w:semiHidden="1" w:unhideWhenUsed="1"/>
@@ -3169,7 +4947,7 @@
   <w:style w:type="paragraph" w:default="1" w:styleId="Normal">
     <w:name w:val="Normal"/>
     <w:qFormat/>
-    <w:rsid w:val="00F63FC6"/>
+    <w:rsid w:val="00B44696"/>
   </w:style>
   <w:style w:type="paragraph" w:styleId="Ttulo1">
     <w:name w:val="heading 1"/>
@@ -3330,7 +5108,6 @@
   <w:style w:type="character" w:default="1" w:styleId="Tipodeletrapredefinidodopargrafo">
     <w:name w:val="Default Paragraph Font"/>
     <w:uiPriority w:val="1"/>
-    <w:semiHidden/>
     <w:unhideWhenUsed/>
   </w:style>
   <w:style w:type="table" w:default="1" w:styleId="Tabelanormal">
@@ -4498,19 +6275,6 @@
 </file>
 
 <file path=customXml/item1.xml><?xml version="1.0" encoding="utf-8"?>
-<?mso-contentType ?>
-<FormTemplates xmlns="http://schemas.microsoft.com/sharepoint/v3/contenttype/forms">
-  <Display>DocumentLibraryForm</Display>
-  <Edit>DocumentLibraryForm</Edit>
-  <New>DocumentLibraryForm</New>
-</FormTemplates>
-</file>
-
-<file path=customXml/item2.xml><?xml version="1.0" encoding="utf-8"?>
-<b:Sources xmlns:b="http://schemas.openxmlformats.org/officeDocument/2006/bibliography" xmlns="http://schemas.openxmlformats.org/officeDocument/2006/bibliography" SelectedStyle="\APASixthEditionOfficeOnline.xsl" StyleName="APA" Version="6"/>
-</file>
-
-<file path=customXml/item3.xml><?xml version="1.0" encoding="utf-8"?>
 <ct:contentTypeSchema xmlns:ct="http://schemas.microsoft.com/office/2006/metadata/contentType" xmlns:ma="http://schemas.microsoft.com/office/2006/metadata/properties/metaAttributes" ct:_="" ma:_="" ma:contentTypeName="Documento" ma:contentTypeID="0x01010026456720FC8A964199667BB6837289BD" ma:contentTypeVersion="13" ma:contentTypeDescription="Criar um novo documento." ma:contentTypeScope="" ma:versionID="634592e4fce30b9a5bf34fa53984d869">
   <xsd:schema xmlns:xsd="http://www.w3.org/2001/XMLSchema" xmlns:xs="http://www.w3.org/2001/XMLSchema" xmlns:p="http://schemas.microsoft.com/office/2006/metadata/properties" xmlns:ns3="cab10a57-e2a7-451f-a73a-a339e20cc61b" xmlns:ns4="a8e0c448-c9b9-471d-a235-bf2dbbb996a6" targetNamespace="http://schemas.microsoft.com/office/2006/metadata/properties" ma:root="true" ma:fieldsID="0edac5a1361607cf9e40ed63075b60da" ns3:_="" ns4:_="">
     <xsd:import namespace="cab10a57-e2a7-451f-a73a-a339e20cc61b"/>
@@ -4731,6 +6495,19 @@
 </ct:contentTypeSchema>
 </file>
 
+<file path=customXml/item2.xml><?xml version="1.0" encoding="utf-8"?>
+<b:Sources xmlns:b="http://schemas.openxmlformats.org/officeDocument/2006/bibliography" xmlns="http://schemas.openxmlformats.org/officeDocument/2006/bibliography" SelectedStyle="\APASixthEditionOfficeOnline.xsl" StyleName="APA" Version="6"/>
+</file>
+
+<file path=customXml/item3.xml><?xml version="1.0" encoding="utf-8"?>
+<?mso-contentType ?>
+<FormTemplates xmlns="http://schemas.microsoft.com/sharepoint/v3/contenttype/forms">
+  <Display>DocumentLibraryForm</Display>
+  <Edit>DocumentLibraryForm</Edit>
+  <New>DocumentLibraryForm</New>
+</FormTemplates>
+</file>
+
 <file path=customXml/item4.xml><?xml version="1.0" encoding="utf-8"?>
 <p:properties xmlns:p="http://schemas.microsoft.com/office/2006/metadata/properties" xmlns:xsi="http://www.w3.org/2001/XMLSchema-instance" xmlns:pc="http://schemas.microsoft.com/office/infopath/2007/PartnerControls">
   <documentManagement>
@@ -4740,22 +6517,6 @@
 </file>
 
 <file path=customXml/itemProps1.xml><?xml version="1.0" encoding="utf-8"?>
-<ds:datastoreItem xmlns:ds="http://schemas.openxmlformats.org/officeDocument/2006/customXml" ds:itemID="{47E72599-7602-422B-ADB7-3C73671626EA}">
-  <ds:schemaRefs>
-    <ds:schemaRef ds:uri="http://schemas.microsoft.com/sharepoint/v3/contenttype/forms"/>
-  </ds:schemaRefs>
-</ds:datastoreItem>
-</file>
-
-<file path=customXml/itemProps2.xml><?xml version="1.0" encoding="utf-8"?>
-<ds:datastoreItem xmlns:ds="http://schemas.openxmlformats.org/officeDocument/2006/customXml" ds:itemID="{D1A0530C-6916-4515-9A72-49B12EB6FF5A}">
-  <ds:schemaRefs>
-    <ds:schemaRef ds:uri="http://schemas.openxmlformats.org/officeDocument/2006/bibliography"/>
-  </ds:schemaRefs>
-</ds:datastoreItem>
-</file>
-
-<file path=customXml/itemProps3.xml><?xml version="1.0" encoding="utf-8"?>
 <ds:datastoreItem xmlns:ds="http://schemas.openxmlformats.org/officeDocument/2006/customXml" ds:itemID="{3FAF34C2-FA54-4F34-BF7A-ACD8DB806E8B}">
   <ds:schemaRefs>
     <ds:schemaRef ds:uri="http://schemas.microsoft.com/office/2006/metadata/contentType"/>
@@ -4774,6 +6535,22 @@
 </ds:datastoreItem>
 </file>
 
+<file path=customXml/itemProps2.xml><?xml version="1.0" encoding="utf-8"?>
+<ds:datastoreItem xmlns:ds="http://schemas.openxmlformats.org/officeDocument/2006/customXml" ds:itemID="{D1A0530C-6916-4515-9A72-49B12EB6FF5A}">
+  <ds:schemaRefs>
+    <ds:schemaRef ds:uri="http://schemas.openxmlformats.org/officeDocument/2006/bibliography"/>
+  </ds:schemaRefs>
+</ds:datastoreItem>
+</file>
+
+<file path=customXml/itemProps3.xml><?xml version="1.0" encoding="utf-8"?>
+<ds:datastoreItem xmlns:ds="http://schemas.openxmlformats.org/officeDocument/2006/customXml" ds:itemID="{47E72599-7602-422B-ADB7-3C73671626EA}">
+  <ds:schemaRefs>
+    <ds:schemaRef ds:uri="http://schemas.microsoft.com/sharepoint/v3/contenttype/forms"/>
+  </ds:schemaRefs>
+</ds:datastoreItem>
+</file>
+
 <file path=customXml/itemProps4.xml><?xml version="1.0" encoding="utf-8"?>
 <ds:datastoreItem xmlns:ds="http://schemas.openxmlformats.org/officeDocument/2006/customXml" ds:itemID="{8BB49B4E-663A-48F2-A082-39929A428BE3}">
   <ds:schemaRefs>

</xml_diff>

<commit_message>
Criação da Base de Dados e Logos do Projeto
+ Adição da dependência Microsoft.Data.SqlClient
</commit_message>
<xml_diff>
--- a/docs/originais/PSI1622P_IvoAndre_2222128_PropostaPreProjeto.docx
+++ b/docs/originais/PSI1622P_IvoAndre_2222128_PropostaPreProjeto.docx
@@ -127,13 +127,7 @@
         <w:t xml:space="preserve"> | </w:t>
       </w:r>
       <w:r>
-        <w:t>09</w:t>
-      </w:r>
-      <w:r>
-        <w:t>/05/202</w:t>
-      </w:r>
-      <w:r>
-        <w:t>4</w:t>
+        <w:t>09/05/2024</w:t>
       </w:r>
     </w:p>
     <w:p>
@@ -151,6 +145,13 @@
     </w:p>
     <w:sdt>
       <w:sdtPr>
+        <w:rPr>
+          <w:rFonts w:asciiTheme="minorHAnsi" w:eastAsiaTheme="minorHAnsi" w:hAnsiTheme="minorHAnsi" w:cstheme="minorBidi"/>
+          <w:color w:val="595959" w:themeColor="text1" w:themeTint="A6"/>
+          <w:sz w:val="22"/>
+          <w:szCs w:val="22"/>
+          <w:lang w:eastAsia="en-US"/>
+        </w:rPr>
         <w:id w:val="-564102811"/>
         <w:docPartObj>
           <w:docPartGallery w:val="Table of Contents"/>
@@ -159,13 +160,8 @@
       </w:sdtPr>
       <w:sdtEndPr>
         <w:rPr>
-          <w:rFonts w:asciiTheme="minorHAnsi" w:eastAsiaTheme="minorHAnsi" w:hAnsiTheme="minorHAnsi" w:cstheme="minorBidi"/>
           <w:b/>
           <w:bCs/>
-          <w:color w:val="595959" w:themeColor="text1" w:themeTint="A6"/>
-          <w:sz w:val="22"/>
-          <w:szCs w:val="22"/>
-          <w:lang w:eastAsia="en-US"/>
         </w:rPr>
       </w:sdtEndPr>
       <w:sdtContent>
@@ -199,7 +195,7 @@
           <w:r>
             <w:fldChar w:fldCharType="separate"/>
           </w:r>
-          <w:hyperlink w:anchor="_Toc166142009" w:history="1">
+          <w:hyperlink w:anchor="_Toc167175835" w:history="1">
             <w:r>
               <w:rPr>
                 <w:rStyle w:val="Hiperligao"/>
@@ -226,7 +222,7 @@
                 <w:noProof/>
                 <w:webHidden/>
               </w:rPr>
-              <w:instrText xml:space="preserve"> PAGEREF _Toc166142009 \h </w:instrText>
+              <w:instrText xml:space="preserve"> PAGEREF _Toc167175835 \h </w:instrText>
             </w:r>
             <w:r>
               <w:rPr>
@@ -270,7 +266,7 @@
               <w:lang w:eastAsia="pt-PT"/>
             </w:rPr>
           </w:pPr>
-          <w:hyperlink w:anchor="_Toc166142010" w:history="1">
+          <w:hyperlink w:anchor="_Toc167175836" w:history="1">
             <w:r>
               <w:rPr>
                 <w:rStyle w:val="Hiperligao"/>
@@ -297,7 +293,7 @@
                 <w:noProof/>
                 <w:webHidden/>
               </w:rPr>
-              <w:instrText xml:space="preserve"> PAGEREF _Toc166142010 \h </w:instrText>
+              <w:instrText xml:space="preserve"> PAGEREF _Toc167175836 \h </w:instrText>
             </w:r>
             <w:r>
               <w:rPr>
@@ -341,7 +337,7 @@
               <w:lang w:eastAsia="pt-PT"/>
             </w:rPr>
           </w:pPr>
-          <w:hyperlink w:anchor="_Toc166142011" w:history="1">
+          <w:hyperlink w:anchor="_Toc167175837" w:history="1">
             <w:r>
               <w:rPr>
                 <w:rStyle w:val="Hiperligao"/>
@@ -368,7 +364,7 @@
                 <w:noProof/>
                 <w:webHidden/>
               </w:rPr>
-              <w:instrText xml:space="preserve"> PAGEREF _Toc166142011 \h </w:instrText>
+              <w:instrText xml:space="preserve"> PAGEREF _Toc167175837 \h </w:instrText>
             </w:r>
             <w:r>
               <w:rPr>
@@ -412,7 +408,7 @@
               <w:lang w:eastAsia="pt-PT"/>
             </w:rPr>
           </w:pPr>
-          <w:hyperlink w:anchor="_Toc166142012" w:history="1">
+          <w:hyperlink w:anchor="_Toc167175838" w:history="1">
             <w:r>
               <w:rPr>
                 <w:rStyle w:val="Hiperligao"/>
@@ -439,7 +435,7 @@
                 <w:noProof/>
                 <w:webHidden/>
               </w:rPr>
-              <w:instrText xml:space="preserve"> PAGEREF _Toc166142012 \h </w:instrText>
+              <w:instrText xml:space="preserve"> PAGEREF _Toc167175838 \h </w:instrText>
             </w:r>
             <w:r>
               <w:rPr>
@@ -459,7 +455,7 @@
                 <w:noProof/>
                 <w:webHidden/>
               </w:rPr>
-              <w:t>2</w:t>
+              <w:t>3</w:t>
             </w:r>
             <w:r>
               <w:rPr>
@@ -483,7 +479,7 @@
               <w:lang w:eastAsia="pt-PT"/>
             </w:rPr>
           </w:pPr>
-          <w:hyperlink w:anchor="_Toc166142013" w:history="1">
+          <w:hyperlink w:anchor="_Toc167175839" w:history="1">
             <w:r>
               <w:rPr>
                 <w:rStyle w:val="Hiperligao"/>
@@ -510,7 +506,7 @@
                 <w:noProof/>
                 <w:webHidden/>
               </w:rPr>
-              <w:instrText xml:space="preserve"> PAGEREF _Toc166142013 \h </w:instrText>
+              <w:instrText xml:space="preserve"> PAGEREF _Toc167175839 \h </w:instrText>
             </w:r>
             <w:r>
               <w:rPr>
@@ -530,7 +526,717 @@
                 <w:noProof/>
                 <w:webHidden/>
               </w:rPr>
-              <w:t>2</w:t>
+              <w:t>3</w:t>
+            </w:r>
+            <w:r>
+              <w:rPr>
+                <w:noProof/>
+                <w:webHidden/>
+              </w:rPr>
+              <w:fldChar w:fldCharType="end"/>
+            </w:r>
+          </w:hyperlink>
+        </w:p>
+        <w:p>
+          <w:pPr>
+            <w:pStyle w:val="ndice3"/>
+            <w:tabs>
+              <w:tab w:val="right" w:leader="dot" w:pos="8296"/>
+            </w:tabs>
+            <w:rPr>
+              <w:rFonts w:eastAsiaTheme="minorEastAsia"/>
+              <w:noProof/>
+              <w:color w:val="auto"/>
+              <w:lang w:eastAsia="pt-PT"/>
+            </w:rPr>
+          </w:pPr>
+          <w:hyperlink w:anchor="_Toc167175840" w:history="1">
+            <w:r>
+              <w:rPr>
+                <w:rStyle w:val="Hiperligao"/>
+                <w:noProof/>
+              </w:rPr>
+              <w:t>Menu Inicial</w:t>
+            </w:r>
+            <w:r>
+              <w:rPr>
+                <w:noProof/>
+                <w:webHidden/>
+              </w:rPr>
+              <w:tab/>
+            </w:r>
+            <w:r>
+              <w:rPr>
+                <w:noProof/>
+                <w:webHidden/>
+              </w:rPr>
+              <w:fldChar w:fldCharType="begin"/>
+            </w:r>
+            <w:r>
+              <w:rPr>
+                <w:noProof/>
+                <w:webHidden/>
+              </w:rPr>
+              <w:instrText xml:space="preserve"> PAGEREF _Toc167175840 \h </w:instrText>
+            </w:r>
+            <w:r>
+              <w:rPr>
+                <w:noProof/>
+                <w:webHidden/>
+              </w:rPr>
+            </w:r>
+            <w:r>
+              <w:rPr>
+                <w:noProof/>
+                <w:webHidden/>
+              </w:rPr>
+              <w:fldChar w:fldCharType="separate"/>
+            </w:r>
+            <w:r>
+              <w:rPr>
+                <w:noProof/>
+                <w:webHidden/>
+              </w:rPr>
+              <w:t>3</w:t>
+            </w:r>
+            <w:r>
+              <w:rPr>
+                <w:noProof/>
+                <w:webHidden/>
+              </w:rPr>
+              <w:fldChar w:fldCharType="end"/>
+            </w:r>
+          </w:hyperlink>
+        </w:p>
+        <w:p>
+          <w:pPr>
+            <w:pStyle w:val="ndice3"/>
+            <w:tabs>
+              <w:tab w:val="right" w:leader="dot" w:pos="8296"/>
+            </w:tabs>
+            <w:rPr>
+              <w:rFonts w:eastAsiaTheme="minorEastAsia"/>
+              <w:noProof/>
+              <w:color w:val="auto"/>
+              <w:lang w:eastAsia="pt-PT"/>
+            </w:rPr>
+          </w:pPr>
+          <w:hyperlink w:anchor="_Toc167175841" w:history="1">
+            <w:r>
+              <w:rPr>
+                <w:rStyle w:val="Hiperligao"/>
+                <w:noProof/>
+              </w:rPr>
+              <w:t>Criação de conta no programa</w:t>
+            </w:r>
+            <w:r>
+              <w:rPr>
+                <w:noProof/>
+                <w:webHidden/>
+              </w:rPr>
+              <w:tab/>
+            </w:r>
+            <w:r>
+              <w:rPr>
+                <w:noProof/>
+                <w:webHidden/>
+              </w:rPr>
+              <w:fldChar w:fldCharType="begin"/>
+            </w:r>
+            <w:r>
+              <w:rPr>
+                <w:noProof/>
+                <w:webHidden/>
+              </w:rPr>
+              <w:instrText xml:space="preserve"> PAGEREF _Toc167175841 \h </w:instrText>
+            </w:r>
+            <w:r>
+              <w:rPr>
+                <w:noProof/>
+                <w:webHidden/>
+              </w:rPr>
+            </w:r>
+            <w:r>
+              <w:rPr>
+                <w:noProof/>
+                <w:webHidden/>
+              </w:rPr>
+              <w:fldChar w:fldCharType="separate"/>
+            </w:r>
+            <w:r>
+              <w:rPr>
+                <w:noProof/>
+                <w:webHidden/>
+              </w:rPr>
+              <w:t>3</w:t>
+            </w:r>
+            <w:r>
+              <w:rPr>
+                <w:noProof/>
+                <w:webHidden/>
+              </w:rPr>
+              <w:fldChar w:fldCharType="end"/>
+            </w:r>
+          </w:hyperlink>
+        </w:p>
+        <w:p>
+          <w:pPr>
+            <w:pStyle w:val="ndice3"/>
+            <w:tabs>
+              <w:tab w:val="right" w:leader="dot" w:pos="8296"/>
+            </w:tabs>
+            <w:rPr>
+              <w:rFonts w:eastAsiaTheme="minorEastAsia"/>
+              <w:noProof/>
+              <w:color w:val="auto"/>
+              <w:lang w:eastAsia="pt-PT"/>
+            </w:rPr>
+          </w:pPr>
+          <w:hyperlink w:anchor="_Toc167175842" w:history="1">
+            <w:r>
+              <w:rPr>
+                <w:rStyle w:val="Hiperligao"/>
+                <w:noProof/>
+              </w:rPr>
+              <w:t>Inicio de sessão no programa</w:t>
+            </w:r>
+            <w:r>
+              <w:rPr>
+                <w:noProof/>
+                <w:webHidden/>
+              </w:rPr>
+              <w:tab/>
+            </w:r>
+            <w:r>
+              <w:rPr>
+                <w:noProof/>
+                <w:webHidden/>
+              </w:rPr>
+              <w:fldChar w:fldCharType="begin"/>
+            </w:r>
+            <w:r>
+              <w:rPr>
+                <w:noProof/>
+                <w:webHidden/>
+              </w:rPr>
+              <w:instrText xml:space="preserve"> PAGEREF _Toc167175842 \h </w:instrText>
+            </w:r>
+            <w:r>
+              <w:rPr>
+                <w:noProof/>
+                <w:webHidden/>
+              </w:rPr>
+            </w:r>
+            <w:r>
+              <w:rPr>
+                <w:noProof/>
+                <w:webHidden/>
+              </w:rPr>
+              <w:fldChar w:fldCharType="separate"/>
+            </w:r>
+            <w:r>
+              <w:rPr>
+                <w:noProof/>
+                <w:webHidden/>
+              </w:rPr>
+              <w:t>3</w:t>
+            </w:r>
+            <w:r>
+              <w:rPr>
+                <w:noProof/>
+                <w:webHidden/>
+              </w:rPr>
+              <w:fldChar w:fldCharType="end"/>
+            </w:r>
+          </w:hyperlink>
+        </w:p>
+        <w:p>
+          <w:pPr>
+            <w:pStyle w:val="ndice3"/>
+            <w:tabs>
+              <w:tab w:val="right" w:leader="dot" w:pos="8296"/>
+            </w:tabs>
+            <w:rPr>
+              <w:rFonts w:eastAsiaTheme="minorEastAsia"/>
+              <w:noProof/>
+              <w:color w:val="auto"/>
+              <w:lang w:eastAsia="pt-PT"/>
+            </w:rPr>
+          </w:pPr>
+          <w:hyperlink w:anchor="_Toc167175843" w:history="1">
+            <w:r>
+              <w:rPr>
+                <w:rStyle w:val="Hiperligao"/>
+                <w:noProof/>
+              </w:rPr>
+              <w:t>Menu principal do programa</w:t>
+            </w:r>
+            <w:r>
+              <w:rPr>
+                <w:noProof/>
+                <w:webHidden/>
+              </w:rPr>
+              <w:tab/>
+            </w:r>
+            <w:r>
+              <w:rPr>
+                <w:noProof/>
+                <w:webHidden/>
+              </w:rPr>
+              <w:fldChar w:fldCharType="begin"/>
+            </w:r>
+            <w:r>
+              <w:rPr>
+                <w:noProof/>
+                <w:webHidden/>
+              </w:rPr>
+              <w:instrText xml:space="preserve"> PAGEREF _Toc167175843 \h </w:instrText>
+            </w:r>
+            <w:r>
+              <w:rPr>
+                <w:noProof/>
+                <w:webHidden/>
+              </w:rPr>
+            </w:r>
+            <w:r>
+              <w:rPr>
+                <w:noProof/>
+                <w:webHidden/>
+              </w:rPr>
+              <w:fldChar w:fldCharType="separate"/>
+            </w:r>
+            <w:r>
+              <w:rPr>
+                <w:noProof/>
+                <w:webHidden/>
+              </w:rPr>
+              <w:t>4</w:t>
+            </w:r>
+            <w:r>
+              <w:rPr>
+                <w:noProof/>
+                <w:webHidden/>
+              </w:rPr>
+              <w:fldChar w:fldCharType="end"/>
+            </w:r>
+          </w:hyperlink>
+        </w:p>
+        <w:p>
+          <w:pPr>
+            <w:pStyle w:val="ndice3"/>
+            <w:tabs>
+              <w:tab w:val="right" w:leader="dot" w:pos="8296"/>
+            </w:tabs>
+            <w:rPr>
+              <w:rFonts w:eastAsiaTheme="minorEastAsia"/>
+              <w:noProof/>
+              <w:color w:val="auto"/>
+              <w:lang w:eastAsia="pt-PT"/>
+            </w:rPr>
+          </w:pPr>
+          <w:hyperlink w:anchor="_Toc167175844" w:history="1">
+            <w:r>
+              <w:rPr>
+                <w:rStyle w:val="Hiperligao"/>
+                <w:noProof/>
+              </w:rPr>
+              <w:t>Menu principal da loja</w:t>
+            </w:r>
+            <w:r>
+              <w:rPr>
+                <w:noProof/>
+                <w:webHidden/>
+              </w:rPr>
+              <w:tab/>
+            </w:r>
+            <w:r>
+              <w:rPr>
+                <w:noProof/>
+                <w:webHidden/>
+              </w:rPr>
+              <w:fldChar w:fldCharType="begin"/>
+            </w:r>
+            <w:r>
+              <w:rPr>
+                <w:noProof/>
+                <w:webHidden/>
+              </w:rPr>
+              <w:instrText xml:space="preserve"> PAGEREF _Toc167175844 \h </w:instrText>
+            </w:r>
+            <w:r>
+              <w:rPr>
+                <w:noProof/>
+                <w:webHidden/>
+              </w:rPr>
+            </w:r>
+            <w:r>
+              <w:rPr>
+                <w:noProof/>
+                <w:webHidden/>
+              </w:rPr>
+              <w:fldChar w:fldCharType="separate"/>
+            </w:r>
+            <w:r>
+              <w:rPr>
+                <w:noProof/>
+                <w:webHidden/>
+              </w:rPr>
+              <w:t>4</w:t>
+            </w:r>
+            <w:r>
+              <w:rPr>
+                <w:noProof/>
+                <w:webHidden/>
+              </w:rPr>
+              <w:fldChar w:fldCharType="end"/>
+            </w:r>
+          </w:hyperlink>
+        </w:p>
+        <w:p>
+          <w:pPr>
+            <w:pStyle w:val="ndice3"/>
+            <w:tabs>
+              <w:tab w:val="right" w:leader="dot" w:pos="8296"/>
+            </w:tabs>
+            <w:rPr>
+              <w:rFonts w:eastAsiaTheme="minorEastAsia"/>
+              <w:noProof/>
+              <w:color w:val="auto"/>
+              <w:lang w:eastAsia="pt-PT"/>
+            </w:rPr>
+          </w:pPr>
+          <w:hyperlink w:anchor="_Toc167175845" w:history="1">
+            <w:r>
+              <w:rPr>
+                <w:rStyle w:val="Hiperligao"/>
+                <w:noProof/>
+              </w:rPr>
+              <w:t>Carrinho de compras</w:t>
+            </w:r>
+            <w:r>
+              <w:rPr>
+                <w:noProof/>
+                <w:webHidden/>
+              </w:rPr>
+              <w:tab/>
+            </w:r>
+            <w:r>
+              <w:rPr>
+                <w:noProof/>
+                <w:webHidden/>
+              </w:rPr>
+              <w:fldChar w:fldCharType="begin"/>
+            </w:r>
+            <w:r>
+              <w:rPr>
+                <w:noProof/>
+                <w:webHidden/>
+              </w:rPr>
+              <w:instrText xml:space="preserve"> PAGEREF _Toc167175845 \h </w:instrText>
+            </w:r>
+            <w:r>
+              <w:rPr>
+                <w:noProof/>
+                <w:webHidden/>
+              </w:rPr>
+            </w:r>
+            <w:r>
+              <w:rPr>
+                <w:noProof/>
+                <w:webHidden/>
+              </w:rPr>
+              <w:fldChar w:fldCharType="separate"/>
+            </w:r>
+            <w:r>
+              <w:rPr>
+                <w:noProof/>
+                <w:webHidden/>
+              </w:rPr>
+              <w:t>4</w:t>
+            </w:r>
+            <w:r>
+              <w:rPr>
+                <w:noProof/>
+                <w:webHidden/>
+              </w:rPr>
+              <w:fldChar w:fldCharType="end"/>
+            </w:r>
+          </w:hyperlink>
+        </w:p>
+        <w:p>
+          <w:pPr>
+            <w:pStyle w:val="ndice3"/>
+            <w:tabs>
+              <w:tab w:val="right" w:leader="dot" w:pos="8296"/>
+            </w:tabs>
+            <w:rPr>
+              <w:rFonts w:eastAsiaTheme="minorEastAsia"/>
+              <w:noProof/>
+              <w:color w:val="auto"/>
+              <w:lang w:eastAsia="pt-PT"/>
+            </w:rPr>
+          </w:pPr>
+          <w:hyperlink w:anchor="_Toc167175846" w:history="1">
+            <w:r>
+              <w:rPr>
+                <w:rStyle w:val="Hiperligao"/>
+                <w:noProof/>
+              </w:rPr>
+              <w:t>Menu inicial do banco</w:t>
+            </w:r>
+            <w:r>
+              <w:rPr>
+                <w:noProof/>
+                <w:webHidden/>
+              </w:rPr>
+              <w:tab/>
+            </w:r>
+            <w:r>
+              <w:rPr>
+                <w:noProof/>
+                <w:webHidden/>
+              </w:rPr>
+              <w:fldChar w:fldCharType="begin"/>
+            </w:r>
+            <w:r>
+              <w:rPr>
+                <w:noProof/>
+                <w:webHidden/>
+              </w:rPr>
+              <w:instrText xml:space="preserve"> PAGEREF _Toc167175846 \h </w:instrText>
+            </w:r>
+            <w:r>
+              <w:rPr>
+                <w:noProof/>
+                <w:webHidden/>
+              </w:rPr>
+            </w:r>
+            <w:r>
+              <w:rPr>
+                <w:noProof/>
+                <w:webHidden/>
+              </w:rPr>
+              <w:fldChar w:fldCharType="separate"/>
+            </w:r>
+            <w:r>
+              <w:rPr>
+                <w:noProof/>
+                <w:webHidden/>
+              </w:rPr>
+              <w:t>5</w:t>
+            </w:r>
+            <w:r>
+              <w:rPr>
+                <w:noProof/>
+                <w:webHidden/>
+              </w:rPr>
+              <w:fldChar w:fldCharType="end"/>
+            </w:r>
+          </w:hyperlink>
+        </w:p>
+        <w:p>
+          <w:pPr>
+            <w:pStyle w:val="ndice3"/>
+            <w:tabs>
+              <w:tab w:val="right" w:leader="dot" w:pos="8296"/>
+            </w:tabs>
+            <w:rPr>
+              <w:rFonts w:eastAsiaTheme="minorEastAsia"/>
+              <w:noProof/>
+              <w:color w:val="auto"/>
+              <w:lang w:eastAsia="pt-PT"/>
+            </w:rPr>
+          </w:pPr>
+          <w:hyperlink w:anchor="_Toc167175847" w:history="1">
+            <w:r>
+              <w:rPr>
+                <w:rStyle w:val="Hiperligao"/>
+                <w:noProof/>
+              </w:rPr>
+              <w:t>Criação de conta bancária</w:t>
+            </w:r>
+            <w:r>
+              <w:rPr>
+                <w:noProof/>
+                <w:webHidden/>
+              </w:rPr>
+              <w:tab/>
+            </w:r>
+            <w:r>
+              <w:rPr>
+                <w:noProof/>
+                <w:webHidden/>
+              </w:rPr>
+              <w:fldChar w:fldCharType="begin"/>
+            </w:r>
+            <w:r>
+              <w:rPr>
+                <w:noProof/>
+                <w:webHidden/>
+              </w:rPr>
+              <w:instrText xml:space="preserve"> PAGEREF _Toc167175847 \h </w:instrText>
+            </w:r>
+            <w:r>
+              <w:rPr>
+                <w:noProof/>
+                <w:webHidden/>
+              </w:rPr>
+            </w:r>
+            <w:r>
+              <w:rPr>
+                <w:noProof/>
+                <w:webHidden/>
+              </w:rPr>
+              <w:fldChar w:fldCharType="separate"/>
+            </w:r>
+            <w:r>
+              <w:rPr>
+                <w:noProof/>
+                <w:webHidden/>
+              </w:rPr>
+              <w:t>5</w:t>
+            </w:r>
+            <w:r>
+              <w:rPr>
+                <w:noProof/>
+                <w:webHidden/>
+              </w:rPr>
+              <w:fldChar w:fldCharType="end"/>
+            </w:r>
+          </w:hyperlink>
+        </w:p>
+        <w:p>
+          <w:pPr>
+            <w:pStyle w:val="ndice3"/>
+            <w:tabs>
+              <w:tab w:val="right" w:leader="dot" w:pos="8296"/>
+            </w:tabs>
+            <w:rPr>
+              <w:rFonts w:eastAsiaTheme="minorEastAsia"/>
+              <w:noProof/>
+              <w:color w:val="auto"/>
+              <w:lang w:eastAsia="pt-PT"/>
+            </w:rPr>
+          </w:pPr>
+          <w:hyperlink w:anchor="_Toc167175848" w:history="1">
+            <w:r>
+              <w:rPr>
+                <w:rStyle w:val="Hiperligao"/>
+                <w:noProof/>
+              </w:rPr>
+              <w:t>Menu principal do banco</w:t>
+            </w:r>
+            <w:r>
+              <w:rPr>
+                <w:noProof/>
+                <w:webHidden/>
+              </w:rPr>
+              <w:tab/>
+            </w:r>
+            <w:r>
+              <w:rPr>
+                <w:noProof/>
+                <w:webHidden/>
+              </w:rPr>
+              <w:fldChar w:fldCharType="begin"/>
+            </w:r>
+            <w:r>
+              <w:rPr>
+                <w:noProof/>
+                <w:webHidden/>
+              </w:rPr>
+              <w:instrText xml:space="preserve"> PAGEREF _Toc167175848 \h </w:instrText>
+            </w:r>
+            <w:r>
+              <w:rPr>
+                <w:noProof/>
+                <w:webHidden/>
+              </w:rPr>
+            </w:r>
+            <w:r>
+              <w:rPr>
+                <w:noProof/>
+                <w:webHidden/>
+              </w:rPr>
+              <w:fldChar w:fldCharType="separate"/>
+            </w:r>
+            <w:r>
+              <w:rPr>
+                <w:noProof/>
+                <w:webHidden/>
+              </w:rPr>
+              <w:t>5</w:t>
+            </w:r>
+            <w:r>
+              <w:rPr>
+                <w:noProof/>
+                <w:webHidden/>
+              </w:rPr>
+              <w:fldChar w:fldCharType="end"/>
+            </w:r>
+          </w:hyperlink>
+        </w:p>
+        <w:p>
+          <w:pPr>
+            <w:pStyle w:val="ndice3"/>
+            <w:tabs>
+              <w:tab w:val="right" w:leader="dot" w:pos="8296"/>
+            </w:tabs>
+            <w:rPr>
+              <w:rFonts w:eastAsiaTheme="minorEastAsia"/>
+              <w:noProof/>
+              <w:color w:val="auto"/>
+              <w:lang w:eastAsia="pt-PT"/>
+            </w:rPr>
+          </w:pPr>
+          <w:hyperlink w:anchor="_Toc167175849" w:history="1">
+            <w:r>
+              <w:rPr>
+                <w:rStyle w:val="Hiperligao"/>
+                <w:noProof/>
+              </w:rPr>
+              <w:t>Operações Bancárias</w:t>
+            </w:r>
+            <w:r>
+              <w:rPr>
+                <w:noProof/>
+                <w:webHidden/>
+              </w:rPr>
+              <w:tab/>
+            </w:r>
+            <w:r>
+              <w:rPr>
+                <w:noProof/>
+                <w:webHidden/>
+              </w:rPr>
+              <w:fldChar w:fldCharType="begin"/>
+            </w:r>
+            <w:r>
+              <w:rPr>
+                <w:noProof/>
+                <w:webHidden/>
+              </w:rPr>
+              <w:instrText xml:space="preserve"> PAGEREF _Toc167175849 \h </w:instrText>
+            </w:r>
+            <w:r>
+              <w:rPr>
+                <w:noProof/>
+                <w:webHidden/>
+              </w:rPr>
+            </w:r>
+            <w:r>
+              <w:rPr>
+                <w:noProof/>
+                <w:webHidden/>
+              </w:rPr>
+              <w:fldChar w:fldCharType="separate"/>
+            </w:r>
+            <w:r>
+              <w:rPr>
+                <w:noProof/>
+                <w:webHidden/>
+              </w:rPr>
+              <w:t>6</w:t>
             </w:r>
             <w:r>
               <w:rPr>
@@ -554,7 +1260,7 @@
               <w:lang w:eastAsia="pt-PT"/>
             </w:rPr>
           </w:pPr>
-          <w:hyperlink w:anchor="_Toc166142014" w:history="1">
+          <w:hyperlink w:anchor="_Toc167175850" w:history="1">
             <w:r>
               <w:rPr>
                 <w:rStyle w:val="Hiperligao"/>
@@ -581,7 +1287,7 @@
                 <w:noProof/>
                 <w:webHidden/>
               </w:rPr>
-              <w:instrText xml:space="preserve"> PAGEREF _Toc166142014 \h </w:instrText>
+              <w:instrText xml:space="preserve"> PAGEREF _Toc167175850 \h </w:instrText>
             </w:r>
             <w:r>
               <w:rPr>
@@ -601,149 +1307,7 @@
                 <w:noProof/>
                 <w:webHidden/>
               </w:rPr>
-              <w:t>2</w:t>
-            </w:r>
-            <w:r>
-              <w:rPr>
-                <w:noProof/>
-                <w:webHidden/>
-              </w:rPr>
-              <w:fldChar w:fldCharType="end"/>
-            </w:r>
-          </w:hyperlink>
-        </w:p>
-        <w:p>
-          <w:pPr>
-            <w:pStyle w:val="ndice1"/>
-            <w:tabs>
-              <w:tab w:val="right" w:leader="dot" w:pos="8296"/>
-            </w:tabs>
-            <w:rPr>
-              <w:rFonts w:eastAsiaTheme="minorEastAsia"/>
-              <w:noProof/>
-              <w:color w:val="auto"/>
-              <w:lang w:eastAsia="pt-PT"/>
-            </w:rPr>
-          </w:pPr>
-          <w:hyperlink w:anchor="_Toc166142015" w:history="1">
-            <w:r>
-              <w:rPr>
-                <w:rStyle w:val="Hiperligao"/>
-                <w:noProof/>
-              </w:rPr>
-              <w:t>Referencias Bibliograficas</w:t>
-            </w:r>
-            <w:r>
-              <w:rPr>
-                <w:noProof/>
-                <w:webHidden/>
-              </w:rPr>
-              <w:tab/>
-            </w:r>
-            <w:r>
-              <w:rPr>
-                <w:noProof/>
-                <w:webHidden/>
-              </w:rPr>
-              <w:fldChar w:fldCharType="begin"/>
-            </w:r>
-            <w:r>
-              <w:rPr>
-                <w:noProof/>
-                <w:webHidden/>
-              </w:rPr>
-              <w:instrText xml:space="preserve"> PAGEREF _Toc166142015 \h </w:instrText>
-            </w:r>
-            <w:r>
-              <w:rPr>
-                <w:noProof/>
-                <w:webHidden/>
-              </w:rPr>
-            </w:r>
-            <w:r>
-              <w:rPr>
-                <w:noProof/>
-                <w:webHidden/>
-              </w:rPr>
-              <w:fldChar w:fldCharType="separate"/>
-            </w:r>
-            <w:r>
-              <w:rPr>
-                <w:noProof/>
-                <w:webHidden/>
-              </w:rPr>
-              <w:t>2</w:t>
-            </w:r>
-            <w:r>
-              <w:rPr>
-                <w:noProof/>
-                <w:webHidden/>
-              </w:rPr>
-              <w:fldChar w:fldCharType="end"/>
-            </w:r>
-          </w:hyperlink>
-        </w:p>
-        <w:p>
-          <w:pPr>
-            <w:pStyle w:val="ndice1"/>
-            <w:tabs>
-              <w:tab w:val="right" w:leader="dot" w:pos="8296"/>
-            </w:tabs>
-            <w:rPr>
-              <w:rFonts w:eastAsiaTheme="minorEastAsia"/>
-              <w:noProof/>
-              <w:color w:val="auto"/>
-              <w:lang w:eastAsia="pt-PT"/>
-            </w:rPr>
-          </w:pPr>
-          <w:hyperlink w:anchor="_Toc166142016" w:history="1">
-            <w:r>
-              <w:rPr>
-                <w:rStyle w:val="Hiperligao"/>
-                <w:noProof/>
-              </w:rPr>
-              <w:t>Anexos</w:t>
-            </w:r>
-            <w:r>
-              <w:rPr>
-                <w:noProof/>
-                <w:webHidden/>
-              </w:rPr>
-              <w:tab/>
-            </w:r>
-            <w:r>
-              <w:rPr>
-                <w:noProof/>
-                <w:webHidden/>
-              </w:rPr>
-              <w:fldChar w:fldCharType="begin"/>
-            </w:r>
-            <w:r>
-              <w:rPr>
-                <w:noProof/>
-                <w:webHidden/>
-              </w:rPr>
-              <w:instrText xml:space="preserve"> PAGEREF _Toc166142016 \h </w:instrText>
-            </w:r>
-            <w:r>
-              <w:rPr>
-                <w:noProof/>
-                <w:webHidden/>
-              </w:rPr>
-            </w:r>
-            <w:r>
-              <w:rPr>
-                <w:noProof/>
-                <w:webHidden/>
-              </w:rPr>
-              <w:fldChar w:fldCharType="separate"/>
-            </w:r>
-            <w:r>
-              <w:rPr>
-                <w:noProof/>
-                <w:webHidden/>
-              </w:rPr>
-              <w:t>2</w:t>
+              <w:t>7</w:t>
             </w:r>
             <w:r>
               <w:rPr>
@@ -772,7 +1336,7 @@
       <w:r>
         <w:br w:type="page"/>
       </w:r>
-      <w:bookmarkStart w:id="0" w:name="_Toc166142009"/>
+      <w:bookmarkStart w:id="0" w:name="_Toc167175835"/>
       <w:r>
         <w:lastRenderedPageBreak/>
         <w:t>Contextualização</w:t>
@@ -813,7 +1377,7 @@
       <w:pPr>
         <w:pStyle w:val="Ttulo1"/>
       </w:pPr>
-      <w:bookmarkStart w:id="1" w:name="_Toc166142010"/>
+      <w:bookmarkStart w:id="1" w:name="_Toc167175836"/>
       <w:r>
         <w:t>Objetivos e âmbito do projeto</w:t>
       </w:r>
@@ -846,7 +1410,7 @@
       <w:pPr>
         <w:pStyle w:val="Ttulo1"/>
       </w:pPr>
-      <w:bookmarkStart w:id="2" w:name="_Toc166142011"/>
+      <w:bookmarkStart w:id="2" w:name="_Toc167175837"/>
       <w:r>
         <w:t>Requisitos</w:t>
       </w:r>
@@ -876,25 +1440,7 @@
     </w:p>
     <w:p>
       <w:r>
-        <w:t>REQ000</w:t>
-      </w:r>
-      <w:r>
-        <w:t>3</w:t>
-      </w:r>
-      <w:r>
-        <w:t xml:space="preserve"> – Permitir</w:t>
-      </w:r>
-      <w:r>
-        <w:t xml:space="preserve"> o</w:t>
-      </w:r>
-      <w:r>
-        <w:t xml:space="preserve"> </w:t>
-      </w:r>
-      <w:r>
-        <w:t>levantamento</w:t>
-      </w:r>
-      <w:r>
-        <w:t xml:space="preserve"> de fundos </w:t>
+        <w:t xml:space="preserve">REQ0003 – Permitir o levantamento de fundos </w:t>
       </w:r>
       <w:r>
         <w:t>d</w:t>
@@ -905,63 +1451,12 @@
     </w:p>
     <w:p>
       <w:r>
-        <w:t>REQ000</w:t>
-      </w:r>
-      <w:r>
-        <w:t>4</w:t>
-      </w:r>
-      <w:r>
-        <w:t xml:space="preserve"> – Permitir </w:t>
-      </w:r>
-      <w:r>
-        <w:t>a consulta das transações</w:t>
-      </w:r>
-      <w:r>
-        <w:t xml:space="preserve"> </w:t>
-      </w:r>
-      <w:r>
-        <w:t>d</w:t>
-      </w:r>
-      <w:r>
-        <w:t>a conta bancária</w:t>
+        <w:t>REQ0004 – Permitir a consulta das transações da conta bancária</w:t>
       </w:r>
     </w:p>
     <w:p>
       <w:r>
-        <w:t>REQ000</w:t>
-      </w:r>
-      <w:r>
-        <w:t>5</w:t>
-      </w:r>
-      <w:r>
-        <w:t xml:space="preserve"> – Permitir </w:t>
-      </w:r>
-      <w:r>
-        <w:t>a</w:t>
-      </w:r>
-      <w:r>
-        <w:t xml:space="preserve"> </w:t>
-      </w:r>
-      <w:r>
-        <w:t>transferência</w:t>
-      </w:r>
-      <w:r>
-        <w:t xml:space="preserve"> de fundos </w:t>
-      </w:r>
-      <w:r>
-        <w:t>entre</w:t>
-      </w:r>
-      <w:r>
-        <w:t xml:space="preserve"> conta</w:t>
-      </w:r>
-      <w:r>
-        <w:t>s</w:t>
-      </w:r>
-      <w:r>
-        <w:t xml:space="preserve"> bancária</w:t>
-      </w:r>
-      <w:r>
-        <w:t>s</w:t>
+        <w:t>REQ0005 – Permitir a transferência de fundos entre contas bancárias</w:t>
       </w:r>
     </w:p>
     <w:p>
@@ -982,7 +1477,6 @@
           <w:sz w:val="32"/>
         </w:rPr>
       </w:pPr>
-      <w:bookmarkStart w:id="3" w:name="_Toc166142012"/>
       <w:r>
         <w:br w:type="page"/>
       </w:r>
@@ -991,7 +1485,9 @@
       <w:pPr>
         <w:pStyle w:val="Ttulo1"/>
       </w:pPr>
-      <w:r>
+      <w:bookmarkStart w:id="3" w:name="_Toc167175838"/>
+      <w:r>
+        <w:lastRenderedPageBreak/>
         <w:t>Protótipo</w:t>
       </w:r>
       <w:bookmarkEnd w:id="3"/>
@@ -1000,7 +1496,7 @@
       <w:pPr>
         <w:pStyle w:val="Ttulo2"/>
       </w:pPr>
-      <w:bookmarkStart w:id="4" w:name="_Toc166142013"/>
+      <w:bookmarkStart w:id="4" w:name="_Toc167175839"/>
       <w:r>
         <w:t>Interface</w:t>
       </w:r>
@@ -1010,9 +1506,11 @@
       <w:pPr>
         <w:pStyle w:val="Ttulo3"/>
       </w:pPr>
+      <w:bookmarkStart w:id="5" w:name="_Toc167175840"/>
       <w:r>
         <w:t>Menu Inicial</w:t>
       </w:r>
+      <w:bookmarkEnd w:id="5"/>
     </w:p>
     <w:p>
       <w:pPr>
@@ -1021,6 +1519,9 @@
         </w:rPr>
       </w:pPr>
       <w:r>
+        <w:rPr>
+          <w:noProof/>
+        </w:rPr>
         <w:drawing>
           <wp:inline distT="0" distB="0" distL="0" distR="0" wp14:anchorId="4A21DAA0" wp14:editId="4CD7FC1C">
             <wp:extent cx="2355273" cy="1876003"/>
@@ -1071,12 +1572,14 @@
           <w:noProof/>
         </w:rPr>
       </w:pPr>
+      <w:bookmarkStart w:id="6" w:name="_Toc167175841"/>
       <w:r>
         <w:rPr>
           <w:noProof/>
         </w:rPr>
         <w:t>Criação de conta no programa</w:t>
       </w:r>
+      <w:bookmarkEnd w:id="6"/>
     </w:p>
     <w:p>
       <w:pPr>
@@ -1085,6 +1588,9 @@
         </w:rPr>
       </w:pPr>
       <w:r>
+        <w:rPr>
+          <w:noProof/>
+        </w:rPr>
         <w:drawing>
           <wp:inline distT="0" distB="0" distL="0" distR="0" wp14:anchorId="7F211885" wp14:editId="408B09BF">
             <wp:extent cx="1835727" cy="1941860"/>
@@ -1135,12 +1641,14 @@
           <w:noProof/>
         </w:rPr>
       </w:pPr>
+      <w:bookmarkStart w:id="7" w:name="_Toc167175842"/>
       <w:r>
         <w:rPr>
           <w:noProof/>
         </w:rPr>
         <w:t>Inicio de sessão no programa</w:t>
       </w:r>
+      <w:bookmarkEnd w:id="7"/>
     </w:p>
     <w:p>
       <w:pPr>
@@ -1202,12 +1710,15 @@
           <w:noProof/>
         </w:rPr>
       </w:pPr>
+      <w:bookmarkStart w:id="8" w:name="_Toc167175843"/>
       <w:r>
         <w:rPr>
           <w:noProof/>
         </w:rPr>
+        <w:lastRenderedPageBreak/>
         <w:t>Menu principal do programa</w:t>
       </w:r>
+      <w:bookmarkEnd w:id="8"/>
     </w:p>
     <w:p>
       <w:pPr>
@@ -1269,12 +1780,14 @@
           <w:noProof/>
         </w:rPr>
       </w:pPr>
+      <w:bookmarkStart w:id="9" w:name="_Toc167175844"/>
       <w:r>
         <w:rPr>
           <w:noProof/>
         </w:rPr>
         <w:t>Menu principal da loja</w:t>
       </w:r>
+      <w:bookmarkEnd w:id="9"/>
     </w:p>
     <w:p>
       <w:pPr>
@@ -1336,12 +1849,14 @@
           <w:noProof/>
         </w:rPr>
       </w:pPr>
+      <w:bookmarkStart w:id="10" w:name="_Toc167175845"/>
       <w:r>
         <w:rPr>
           <w:noProof/>
         </w:rPr>
         <w:t>Carrinho de compras</w:t>
       </w:r>
+      <w:bookmarkEnd w:id="10"/>
     </w:p>
     <w:p>
       <w:pPr>
@@ -1416,12 +1931,15 @@
           <w:noProof/>
         </w:rPr>
       </w:pPr>
+      <w:bookmarkStart w:id="11" w:name="_Toc167175846"/>
       <w:r>
         <w:rPr>
           <w:noProof/>
         </w:rPr>
+        <w:lastRenderedPageBreak/>
         <w:t>Menu inicial do banco</w:t>
       </w:r>
+      <w:bookmarkEnd w:id="11"/>
     </w:p>
     <w:p>
       <w:pPr>
@@ -1483,18 +2001,14 @@
           <w:noProof/>
         </w:rPr>
       </w:pPr>
+      <w:bookmarkStart w:id="12" w:name="_Toc167175847"/>
       <w:r>
         <w:rPr>
           <w:noProof/>
         </w:rPr>
-        <w:t>Criação de conta</w:t>
-      </w:r>
-      <w:r>
-        <w:rPr>
-          <w:noProof/>
-        </w:rPr>
-        <w:t xml:space="preserve"> bancária</w:t>
-      </w:r>
+        <w:t>Criação de conta bancária</w:t>
+      </w:r>
+      <w:bookmarkEnd w:id="12"/>
     </w:p>
     <w:p>
       <w:pPr>
@@ -1556,12 +2070,14 @@
           <w:noProof/>
         </w:rPr>
       </w:pPr>
+      <w:bookmarkStart w:id="13" w:name="_Toc167175848"/>
       <w:r>
         <w:rPr>
           <w:noProof/>
         </w:rPr>
         <w:t>Menu principal do banco</w:t>
       </w:r>
+      <w:bookmarkEnd w:id="13"/>
     </w:p>
     <w:p>
       <w:pPr>
@@ -1623,12 +2139,15 @@
           <w:noProof/>
         </w:rPr>
       </w:pPr>
+      <w:bookmarkStart w:id="14" w:name="_Toc167175849"/>
       <w:r>
         <w:rPr>
           <w:noProof/>
         </w:rPr>
+        <w:lastRenderedPageBreak/>
         <w:t>Operações Bancárias</w:t>
       </w:r>
+      <w:bookmarkEnd w:id="14"/>
     </w:p>
     <w:p>
       <w:pPr>
@@ -1862,7 +2381,6 @@
           </wp:inline>
         </w:drawing>
       </w:r>
-      <w:bookmarkStart w:id="5" w:name="_Toc166142014"/>
     </w:p>
     <w:p>
       <w:pPr>
@@ -1871,40 +2389,55 @@
       <w:r>
         <w:br w:type="page"/>
       </w:r>
-      <w:r>
+      <w:bookmarkStart w:id="15" w:name="_Toc167175850"/>
+      <w:r>
+        <w:lastRenderedPageBreak/>
         <w:t>Base de Dados</w:t>
       </w:r>
-      <w:bookmarkEnd w:id="5"/>
+      <w:bookmarkEnd w:id="15"/>
     </w:p>
-    <w:p/>
     <w:p>
-      <w:pPr>
-        <w:pStyle w:val="Ttulo1"/>
-      </w:pPr>
-      <w:bookmarkStart w:id="6" w:name="_Toc166142015"/>
-      <w:r>
-        <w:t xml:space="preserve">Referencias </w:t>
-      </w:r>
-      <w:bookmarkEnd w:id="6"/>
-      <w:r>
-        <w:t>Bibliográficas</w:t>
+      <w:r>
+        <w:drawing>
+          <wp:inline distT="0" distB="0" distL="0" distR="0" wp14:anchorId="701C5F17" wp14:editId="716F9662">
+            <wp:extent cx="3584666" cy="3409025"/>
+            <wp:effectExtent l="0" t="0" r="0" b="1270"/>
+            <wp:docPr id="18" name="Imagem 18"/>
+            <wp:cNvGraphicFramePr>
+              <a:graphicFrameLocks xmlns:a="http://schemas.openxmlformats.org/drawingml/2006/main" noChangeAspect="1"/>
+            </wp:cNvGraphicFramePr>
+            <a:graphic xmlns:a="http://schemas.openxmlformats.org/drawingml/2006/main">
+              <a:graphicData uri="http://schemas.openxmlformats.org/drawingml/2006/picture">
+                <pic:pic xmlns:pic="http://schemas.openxmlformats.org/drawingml/2006/picture">
+                  <pic:nvPicPr>
+                    <pic:cNvPr id="1" name=""/>
+                    <pic:cNvPicPr/>
+                  </pic:nvPicPr>
+                  <pic:blipFill>
+                    <a:blip r:embed="rId26"/>
+                    <a:stretch>
+                      <a:fillRect/>
+                    </a:stretch>
+                  </pic:blipFill>
+                  <pic:spPr>
+                    <a:xfrm>
+                      <a:off x="0" y="0"/>
+                      <a:ext cx="3587572" cy="3411788"/>
+                    </a:xfrm>
+                    <a:prstGeom prst="rect">
+                      <a:avLst/>
+                    </a:prstGeom>
+                  </pic:spPr>
+                </pic:pic>
+              </a:graphicData>
+            </a:graphic>
+          </wp:inline>
+        </w:drawing>
       </w:r>
     </w:p>
-    <w:p/>
-    <w:p>
-      <w:pPr>
-        <w:pStyle w:val="Ttulo1"/>
-      </w:pPr>
-      <w:bookmarkStart w:id="7" w:name="_Toc166142016"/>
-      <w:r>
-        <w:t>Anexos</w:t>
-      </w:r>
-      <w:bookmarkEnd w:id="7"/>
-    </w:p>
-    <w:p/>
     <w:sectPr>
-      <w:footerReference w:type="default" r:id="rId26"/>
-      <w:headerReference w:type="first" r:id="rId27"/>
+      <w:footerReference w:type="default" r:id="rId27"/>
+      <w:headerReference w:type="first" r:id="rId28"/>
       <w:pgSz w:w="11906" w:h="16838" w:code="9"/>
       <w:pgMar w:top="1728" w:right="1800" w:bottom="1440" w:left="1800" w:header="0" w:footer="283" w:gutter="0"/>
       <w:pgNumType w:start="0"/>
@@ -2303,7 +2836,7 @@
           <v:path o:extrusionok="f" gradientshapeok="t" o:connecttype="rect"/>
           <o:lock v:ext="edit" aspectratio="t"/>
         </v:shapetype>
-        <v:shape id="_x0000_i1025" type="#_x0000_t75" style="width:117.25pt;height:67.65pt;mso-position-horizontal-relative:margin;mso-position-vertical-relative:margin">
+        <v:shape id="_x0000_i1025" type="#_x0000_t75" style="width:117.45pt;height:67.8pt;mso-position-horizontal-relative:margin;mso-position-vertical-relative:margin">
           <v:imagedata r:id="rId1" o:title="logo-verde-pequeno"/>
           <v:shadow offset=",0" offset2=",-4pt"/>
         </v:shape>
@@ -5108,6 +5641,7 @@
   <w:style w:type="character" w:default="1" w:styleId="Tipodeletrapredefinidodopargrafo">
     <w:name w:val="Default Paragraph Font"/>
     <w:uiPriority w:val="1"/>
+    <w:semiHidden/>
     <w:unhideWhenUsed/>
   </w:style>
   <w:style w:type="table" w:default="1" w:styleId="Tabelanormal">
@@ -6496,7 +7030,11 @@
 </file>
 
 <file path=customXml/item2.xml><?xml version="1.0" encoding="utf-8"?>
-<b:Sources xmlns:b="http://schemas.openxmlformats.org/officeDocument/2006/bibliography" xmlns="http://schemas.openxmlformats.org/officeDocument/2006/bibliography" SelectedStyle="\APASixthEditionOfficeOnline.xsl" StyleName="APA" Version="6"/>
+<p:properties xmlns:p="http://schemas.microsoft.com/office/2006/metadata/properties" xmlns:xsi="http://www.w3.org/2001/XMLSchema-instance" xmlns:pc="http://schemas.microsoft.com/office/infopath/2007/PartnerControls">
+  <documentManagement>
+    <_activity xmlns="cab10a57-e2a7-451f-a73a-a339e20cc61b" xsi:nil="true"/>
+  </documentManagement>
+</p:properties>
 </file>
 
 <file path=customXml/item3.xml><?xml version="1.0" encoding="utf-8"?>
@@ -6509,11 +7047,7 @@
 </file>
 
 <file path=customXml/item4.xml><?xml version="1.0" encoding="utf-8"?>
-<p:properties xmlns:p="http://schemas.microsoft.com/office/2006/metadata/properties" xmlns:xsi="http://www.w3.org/2001/XMLSchema-instance" xmlns:pc="http://schemas.microsoft.com/office/infopath/2007/PartnerControls">
-  <documentManagement>
-    <_activity xmlns="cab10a57-e2a7-451f-a73a-a339e20cc61b" xsi:nil="true"/>
-  </documentManagement>
-</p:properties>
+<b:Sources xmlns:b="http://schemas.openxmlformats.org/officeDocument/2006/bibliography" xmlns="http://schemas.openxmlformats.org/officeDocument/2006/bibliography" SelectedStyle="\APASixthEditionOfficeOnline.xsl" StyleName="APA" Version="6"/>
 </file>
 
 <file path=customXml/itemProps1.xml><?xml version="1.0" encoding="utf-8"?>
@@ -6536,9 +7070,11 @@
 </file>
 
 <file path=customXml/itemProps2.xml><?xml version="1.0" encoding="utf-8"?>
-<ds:datastoreItem xmlns:ds="http://schemas.openxmlformats.org/officeDocument/2006/customXml" ds:itemID="{D1A0530C-6916-4515-9A72-49B12EB6FF5A}">
+<ds:datastoreItem xmlns:ds="http://schemas.openxmlformats.org/officeDocument/2006/customXml" ds:itemID="{8BB49B4E-663A-48F2-A082-39929A428BE3}">
   <ds:schemaRefs>
-    <ds:schemaRef ds:uri="http://schemas.openxmlformats.org/officeDocument/2006/bibliography"/>
+    <ds:schemaRef ds:uri="http://schemas.microsoft.com/office/2006/metadata/properties"/>
+    <ds:schemaRef ds:uri="http://schemas.microsoft.com/office/infopath/2007/PartnerControls"/>
+    <ds:schemaRef ds:uri="cab10a57-e2a7-451f-a73a-a339e20cc61b"/>
   </ds:schemaRefs>
 </ds:datastoreItem>
 </file>
@@ -6552,11 +7088,9 @@
 </file>
 
 <file path=customXml/itemProps4.xml><?xml version="1.0" encoding="utf-8"?>
-<ds:datastoreItem xmlns:ds="http://schemas.openxmlformats.org/officeDocument/2006/customXml" ds:itemID="{8BB49B4E-663A-48F2-A082-39929A428BE3}">
+<ds:datastoreItem xmlns:ds="http://schemas.openxmlformats.org/officeDocument/2006/customXml" ds:itemID="{D1A0530C-6916-4515-9A72-49B12EB6FF5A}">
   <ds:schemaRefs>
-    <ds:schemaRef ds:uri="http://schemas.microsoft.com/office/2006/metadata/properties"/>
-    <ds:schemaRef ds:uri="http://schemas.microsoft.com/office/infopath/2007/PartnerControls"/>
-    <ds:schemaRef ds:uri="cab10a57-e2a7-451f-a73a-a339e20cc61b"/>
+    <ds:schemaRef ds:uri="http://schemas.openxmlformats.org/officeDocument/2006/bibliography"/>
   </ds:schemaRefs>
 </ds:datastoreItem>
 </file>
</xml_diff>